<commit_message>
moving parties to members of case
</commit_message>
<xml_diff>
--- a/docassemble/us_tx_family/data/templates/TX-001.001-Basic_Pleading.docx
+++ b/docassemble/us_tx_family/data/templates/TX-001.001-Basic_Pleading.docx
@@ -15,21 +15,11 @@
       <w:r>
         <w:t xml:space="preserve"> if </w:t>
       </w:r>
-      <w:proofErr w:type="spellStart"/>
-      <w:proofErr w:type="gramStart"/>
       <w:r>
         <w:t>doc</w:t>
       </w:r>
       <w:r>
-        <w:t>.sensitive</w:t>
-      </w:r>
-      <w:proofErr w:type="gramEnd"/>
-      <w:r>
-        <w:t>_data</w:t>
-      </w:r>
-      <w:proofErr w:type="spellEnd"/>
-      <w:r>
-        <w:t xml:space="preserve"> %}</w:t>
+        <w:t>.sensitive_data %}</w:t>
       </w:r>
     </w:p>
     <w:p>
@@ -71,11 +61,7 @@
         </w:rPr>
       </w:pPr>
       <w:r>
-        <w:t xml:space="preserve">{% endif </w:t>
-      </w:r>
-      <w:proofErr w:type="gramStart"/>
-      <w:r>
-        <w:t>%}</w:t>
+        <w:t>{% endif %}</w:t>
       </w:r>
       <w:r>
         <w:rPr>
@@ -83,16 +69,7 @@
           <w:bCs/>
           <w:caps/>
         </w:rPr>
-        <w:t>CAUSE</w:t>
-      </w:r>
-      <w:proofErr w:type="gramEnd"/>
-      <w:r>
-        <w:rPr>
-          <w:b/>
-          <w:bCs/>
-          <w:caps/>
-        </w:rPr>
-        <w:t xml:space="preserve"> NO. </w:t>
+        <w:t xml:space="preserve">CAUSE NO. </w:t>
       </w:r>
       <w:r>
         <w:rPr>
@@ -241,7 +218,23 @@
                 <w:bCs/>
                 <w:caps/>
               </w:rPr>
-              <w:t>{{petitioner.name}}</w:t>
+              <w:t>{{</w:t>
+            </w:r>
+            <w:r>
+              <w:rPr>
+                <w:b/>
+                <w:bCs/>
+                <w:caps/>
+              </w:rPr>
+              <w:t>case.</w:t>
+            </w:r>
+            <w:r>
+              <w:rPr>
+                <w:b/>
+                <w:bCs/>
+                <w:caps/>
+              </w:rPr>
+              <w:t>petitioner.name}}</w:t>
             </w:r>
           </w:p>
           <w:p>
@@ -277,33 +270,33 @@
                 <w:bCs/>
                 <w:caps/>
               </w:rPr>
-              <w:t>{{respondent.name</w:t>
-            </w:r>
-            <w:proofErr w:type="gramStart"/>
-            <w:r>
-              <w:rPr>
-                <w:b/>
-                <w:bCs/>
-                <w:caps/>
-              </w:rPr>
-              <w:t>}}</w:t>
-            </w:r>
-            <w:r>
-              <w:rPr>
-                <w:b/>
-                <w:bCs/>
-                <w:caps/>
-              </w:rPr>
-              <w:t>{</w:t>
-            </w:r>
-            <w:proofErr w:type="gramEnd"/>
-            <w:r>
-              <w:rPr>
-                <w:b/>
-                <w:bCs/>
-                <w:caps/>
-              </w:rPr>
-              <w:t>% endif %}</w:t>
+              <w:t>{{</w:t>
+            </w:r>
+            <w:r>
+              <w:rPr>
+                <w:b/>
+                <w:bCs/>
+                <w:caps/>
+              </w:rPr>
+              <w:t>case.</w:t>
+            </w:r>
+            <w:bookmarkStart w:id="0" w:name="_GoBack"/>
+            <w:bookmarkEnd w:id="0"/>
+            <w:r>
+              <w:rPr>
+                <w:b/>
+                <w:bCs/>
+                <w:caps/>
+              </w:rPr>
+              <w:t>respondent.name}}</w:t>
+            </w:r>
+            <w:r>
+              <w:rPr>
+                <w:b/>
+                <w:bCs/>
+                <w:caps/>
+              </w:rPr>
+              <w:t>{% endif %}</w:t>
             </w:r>
             <w:r>
               <w:rPr>
@@ -407,23 +400,13 @@
                 <w:caps/>
               </w:rPr>
             </w:pPr>
-            <w:proofErr w:type="gramStart"/>
-            <w:r>
-              <w:rPr>
-                <w:b/>
-                <w:bCs/>
-                <w:caps/>
-              </w:rPr>
-              <w:t>Children{</w:t>
-            </w:r>
-            <w:proofErr w:type="gramEnd"/>
-            <w:r>
-              <w:rPr>
-                <w:b/>
-                <w:bCs/>
-                <w:caps/>
-              </w:rPr>
-              <w:t>% endif %}</w:t>
+            <w:r>
+              <w:rPr>
+                <w:b/>
+                <w:bCs/>
+                <w:caps/>
+              </w:rPr>
+              <w:t>Children{% endif %}</w:t>
             </w:r>
           </w:p>
         </w:tc>
@@ -588,8 +571,6 @@
           <w:caps/>
         </w:rPr>
       </w:pPr>
-      <w:bookmarkStart w:id="0" w:name="_GoBack"/>
-      <w:bookmarkEnd w:id="0"/>
     </w:p>
     <w:sectPr>
       <w:footerReference w:type="default" r:id="rId6"/>

</xml_diff>

<commit_message>
case as member of doc
</commit_message>
<xml_diff>
--- a/docassemble/us_tx_family/data/templates/TX-001.001-Basic_Pleading.docx
+++ b/docassemble/us_tx_family/data/templates/TX-001.001-Basic_Pleading.docx
@@ -15,11 +15,21 @@
       <w:r>
         <w:t xml:space="preserve"> if </w:t>
       </w:r>
+      <w:proofErr w:type="spellStart"/>
+      <w:proofErr w:type="gramStart"/>
       <w:r>
         <w:t>doc</w:t>
       </w:r>
       <w:r>
-        <w:t>.sensitive_data %}</w:t>
+        <w:t>.sensitive</w:t>
+      </w:r>
+      <w:proofErr w:type="gramEnd"/>
+      <w:r>
+        <w:t>_data</w:t>
+      </w:r>
+      <w:proofErr w:type="spellEnd"/>
+      <w:r>
+        <w:t xml:space="preserve"> %}</w:t>
       </w:r>
     </w:p>
     <w:p>
@@ -61,7 +71,11 @@
         </w:rPr>
       </w:pPr>
       <w:r>
-        <w:t>{% endif %}</w:t>
+        <w:t xml:space="preserve">{% endif </w:t>
+      </w:r>
+      <w:proofErr w:type="gramStart"/>
+      <w:r>
+        <w:t>%}</w:t>
       </w:r>
       <w:r>
         <w:rPr>
@@ -69,7 +83,16 @@
           <w:bCs/>
           <w:caps/>
         </w:rPr>
-        <w:t xml:space="preserve">CAUSE NO. </w:t>
+        <w:t>CAUSE</w:t>
+      </w:r>
+      <w:proofErr w:type="gramEnd"/>
+      <w:r>
+        <w:rPr>
+          <w:b/>
+          <w:bCs/>
+          <w:caps/>
+        </w:rPr>
+        <w:t xml:space="preserve"> NO. </w:t>
       </w:r>
       <w:r>
         <w:rPr>
@@ -79,6 +102,15 @@
           <w:u w:val="single"/>
         </w:rPr>
         <w:t xml:space="preserve">{{ </w:t>
+      </w:r>
+      <w:r>
+        <w:rPr>
+          <w:b/>
+          <w:bCs/>
+          <w:caps/>
+          <w:u w:val="single"/>
+        </w:rPr>
+        <w:t>doc.</w:t>
       </w:r>
       <w:r>
         <w:rPr>
@@ -114,8 +146,8 @@
         <w:tblLook w:val="04A0" w:firstRow="1" w:lastRow="0" w:firstColumn="1" w:lastColumn="0" w:noHBand="0" w:noVBand="1"/>
       </w:tblPr>
       <w:tblGrid>
-        <w:gridCol w:w="4675"/>
-        <w:gridCol w:w="4675"/>
+        <w:gridCol w:w="4872"/>
+        <w:gridCol w:w="4488"/>
       </w:tblGrid>
       <w:tr>
         <w:tc>
@@ -164,6 +196,14 @@
                 <w:bCs/>
                 <w:caps/>
               </w:rPr>
+              <w:t>doc.</w:t>
+            </w:r>
+            <w:r>
+              <w:rPr>
+                <w:b/>
+                <w:bCs/>
+                <w:caps/>
+              </w:rPr>
               <w:t>case</w:t>
             </w:r>
             <w:r>
@@ -220,6 +260,15 @@
               </w:rPr>
               <w:t>{{</w:t>
             </w:r>
+            <w:proofErr w:type="gramStart"/>
+            <w:r>
+              <w:rPr>
+                <w:b/>
+                <w:bCs/>
+                <w:caps/>
+              </w:rPr>
+              <w:t>doc.</w:t>
+            </w:r>
             <w:r>
               <w:rPr>
                 <w:b/>
@@ -236,6 +285,7 @@
               </w:rPr>
               <w:t>petitioner</w:t>
             </w:r>
+            <w:proofErr w:type="gramEnd"/>
             <w:r>
               <w:rPr>
                 <w:b/>
@@ -288,6 +338,15 @@
               </w:rPr>
               <w:t>{{</w:t>
             </w:r>
+            <w:proofErr w:type="gramStart"/>
+            <w:r>
+              <w:rPr>
+                <w:b/>
+                <w:bCs/>
+                <w:caps/>
+              </w:rPr>
+              <w:t>doc.</w:t>
+            </w:r>
             <w:r>
               <w:rPr>
                 <w:b/>
@@ -304,6 +363,7 @@
               </w:rPr>
               <w:t>respondent</w:t>
             </w:r>
+            <w:proofErr w:type="gramEnd"/>
             <w:r>
               <w:rPr>
                 <w:b/>
@@ -312,8 +372,6 @@
               </w:rPr>
               <w:t>[0]</w:t>
             </w:r>
-            <w:bookmarkStart w:id="0" w:name="_GoBack"/>
-            <w:bookmarkEnd w:id="0"/>
             <w:r>
               <w:rPr>
                 <w:b/>
@@ -432,13 +490,23 @@
                 <w:caps/>
               </w:rPr>
             </w:pPr>
-            <w:r>
-              <w:rPr>
-                <w:b/>
-                <w:bCs/>
-                <w:caps/>
-              </w:rPr>
-              <w:t>Children{% endif %}</w:t>
+            <w:proofErr w:type="gramStart"/>
+            <w:r>
+              <w:rPr>
+                <w:b/>
+                <w:bCs/>
+                <w:caps/>
+              </w:rPr>
+              <w:t>Children{</w:t>
+            </w:r>
+            <w:proofErr w:type="gramEnd"/>
+            <w:r>
+              <w:rPr>
+                <w:b/>
+                <w:bCs/>
+                <w:caps/>
+              </w:rPr>
+              <w:t>% endif %}</w:t>
             </w:r>
           </w:p>
         </w:tc>
@@ -494,6 +562,15 @@
               </w:rPr>
               <w:t>JUDICIAL DISTRICT # {{</w:t>
             </w:r>
+            <w:proofErr w:type="gramStart"/>
+            <w:r>
+              <w:rPr>
+                <w:b/>
+                <w:bCs/>
+                <w:caps/>
+              </w:rPr>
+              <w:t>doc.</w:t>
+            </w:r>
             <w:r>
               <w:rPr>
                 <w:b/>
@@ -508,7 +585,16 @@
                 <w:bCs/>
                 <w:caps/>
               </w:rPr>
-              <w:t>.court_number}}</w:t>
+              <w:t>.court</w:t>
+            </w:r>
+            <w:proofErr w:type="gramEnd"/>
+            <w:r>
+              <w:rPr>
+                <w:b/>
+                <w:bCs/>
+                <w:caps/>
+              </w:rPr>
+              <w:t>_number}}</w:t>
             </w:r>
           </w:p>
           <w:p>
@@ -538,6 +624,15 @@
               </w:rPr>
               <w:t>{{</w:t>
             </w:r>
+            <w:proofErr w:type="gramStart"/>
+            <w:r>
+              <w:rPr>
+                <w:b/>
+                <w:bCs/>
+                <w:caps/>
+              </w:rPr>
+              <w:t>doc.</w:t>
+            </w:r>
             <w:r>
               <w:rPr>
                 <w:b/>
@@ -552,15 +647,40 @@
                 <w:bCs/>
                 <w:caps/>
               </w:rPr>
-              <w:t xml:space="preserve">.county}} COUNTY, </w:t>
-            </w:r>
-            <w:r>
-              <w:rPr>
-                <w:b/>
-                <w:bCs/>
-                <w:caps/>
-              </w:rPr>
-              <w:t>{{case.state}}</w:t>
+              <w:t>.county</w:t>
+            </w:r>
+            <w:proofErr w:type="gramEnd"/>
+            <w:r>
+              <w:rPr>
+                <w:b/>
+                <w:bCs/>
+                <w:caps/>
+              </w:rPr>
+              <w:t xml:space="preserve">}} COUNTY, </w:t>
+            </w:r>
+            <w:r>
+              <w:rPr>
+                <w:b/>
+                <w:bCs/>
+                <w:caps/>
+              </w:rPr>
+              <w:t>{{</w:t>
+            </w:r>
+            <w:r>
+              <w:rPr>
+                <w:b/>
+                <w:bCs/>
+                <w:caps/>
+              </w:rPr>
+              <w:t>doc.</w:t>
+            </w:r>
+            <w:r>
+              <w:rPr>
+                <w:b/>
+                <w:bCs/>
+                <w:caps/>
+              </w:rPr>
+              <w:t>case.state}}</w:t>
             </w:r>
           </w:p>
         </w:tc>
@@ -603,6 +723,8 @@
           <w:caps/>
         </w:rPr>
       </w:pPr>
+      <w:bookmarkStart w:id="0" w:name="_GoBack"/>
+      <w:bookmarkEnd w:id="0"/>
     </w:p>
     <w:sectPr>
       <w:footerReference w:type="default" r:id="rId6"/>
@@ -662,7 +784,36 @@
         <w:caps/>
         <w:sz w:val="22"/>
       </w:rPr>
-      <w:t>{{case.footer}}</w:t>
+      <w:t>{{</w:t>
+    </w:r>
+    <w:proofErr w:type="gramStart"/>
+    <w:r>
+      <w:rPr>
+        <w:b/>
+        <w:bCs/>
+        <w:caps/>
+        <w:sz w:val="22"/>
+      </w:rPr>
+      <w:t>doc.</w:t>
+    </w:r>
+    <w:r>
+      <w:rPr>
+        <w:b/>
+        <w:bCs/>
+        <w:caps/>
+        <w:sz w:val="22"/>
+      </w:rPr>
+      <w:t>case.footer</w:t>
+    </w:r>
+    <w:proofErr w:type="gramEnd"/>
+    <w:r>
+      <w:rPr>
+        <w:b/>
+        <w:bCs/>
+        <w:caps/>
+        <w:sz w:val="22"/>
+      </w:rPr>
+      <w:t>}}</w:t>
     </w:r>
     <w:r>
       <w:rPr>
@@ -748,7 +899,25 @@
         <w:noProof/>
         <w:sz w:val="22"/>
       </w:rPr>
-      <w:t>Cause # {{case.cause_number</w:t>
+      <w:t>Cause # {{</w:t>
+    </w:r>
+    <w:r>
+      <w:rPr>
+        <w:b/>
+        <w:bCs/>
+        <w:noProof/>
+        <w:sz w:val="22"/>
+      </w:rPr>
+      <w:t>doc.</w:t>
+    </w:r>
+    <w:r>
+      <w:rPr>
+        <w:b/>
+        <w:bCs/>
+        <w:noProof/>
+        <w:sz w:val="22"/>
+      </w:rPr>
+      <w:t>case.cause_number</w:t>
     </w:r>
     <w:r>
       <w:rPr>

</xml_diff>

<commit_message>
change cause_number to case_id
</commit_message>
<xml_diff>
--- a/docassemble/us_tx_family/data/templates/TX-001.001-Basic_Pleading.docx
+++ b/docassemble/us_tx_family/data/templates/TX-001.001-Basic_Pleading.docx
@@ -15,21 +15,11 @@
       <w:r>
         <w:t xml:space="preserve"> if </w:t>
       </w:r>
-      <w:proofErr w:type="spellStart"/>
-      <w:proofErr w:type="gramStart"/>
       <w:r>
         <w:t>doc</w:t>
       </w:r>
       <w:r>
-        <w:t>.sensitive</w:t>
-      </w:r>
-      <w:proofErr w:type="gramEnd"/>
-      <w:r>
-        <w:t>_data</w:t>
-      </w:r>
-      <w:proofErr w:type="spellEnd"/>
-      <w:r>
-        <w:t xml:space="preserve"> %}</w:t>
+        <w:t>.sensitive_data %}</w:t>
       </w:r>
     </w:p>
     <w:p>
@@ -71,11 +61,7 @@
         </w:rPr>
       </w:pPr>
       <w:r>
-        <w:t xml:space="preserve">{% endif </w:t>
-      </w:r>
-      <w:proofErr w:type="gramStart"/>
-      <w:r>
-        <w:t>%}</w:t>
+        <w:t>{% endif %}</w:t>
       </w:r>
       <w:r>
         <w:rPr>
@@ -83,16 +69,7 @@
           <w:bCs/>
           <w:caps/>
         </w:rPr>
-        <w:t>CAUSE</w:t>
-      </w:r>
-      <w:proofErr w:type="gramEnd"/>
-      <w:r>
-        <w:rPr>
-          <w:b/>
-          <w:bCs/>
-          <w:caps/>
-        </w:rPr>
-        <w:t xml:space="preserve"> NO. </w:t>
+        <w:t xml:space="preserve">CAUSE NO. </w:t>
       </w:r>
       <w:r>
         <w:rPr>
@@ -128,7 +105,25 @@
           <w:caps/>
           <w:u w:val="single"/>
         </w:rPr>
-        <w:t>.cause_number}}</w:t>
+        <w:t>.case_</w:t>
+      </w:r>
+      <w:r>
+        <w:rPr>
+          <w:b/>
+          <w:bCs/>
+          <w:caps/>
+          <w:u w:val="single"/>
+        </w:rPr>
+        <w:t>id</w:t>
+      </w:r>
+      <w:r>
+        <w:rPr>
+          <w:b/>
+          <w:bCs/>
+          <w:caps/>
+          <w:u w:val="single"/>
+        </w:rPr>
+        <w:t>}}</w:t>
       </w:r>
     </w:p>
     <w:tbl>
@@ -260,7 +255,6 @@
               </w:rPr>
               <w:t>{{</w:t>
             </w:r>
-            <w:proofErr w:type="gramStart"/>
             <w:r>
               <w:rPr>
                 <w:b/>
@@ -285,7 +279,6 @@
               </w:rPr>
               <w:t>petitioner</w:t>
             </w:r>
-            <w:proofErr w:type="gramEnd"/>
             <w:r>
               <w:rPr>
                 <w:b/>
@@ -338,7 +331,6 @@
               </w:rPr>
               <w:t>{{</w:t>
             </w:r>
-            <w:proofErr w:type="gramStart"/>
             <w:r>
               <w:rPr>
                 <w:b/>
@@ -363,7 +355,6 @@
               </w:rPr>
               <w:t>respondent</w:t>
             </w:r>
-            <w:proofErr w:type="gramEnd"/>
             <w:r>
               <w:rPr>
                 <w:b/>
@@ -490,23 +481,13 @@
                 <w:caps/>
               </w:rPr>
             </w:pPr>
-            <w:proofErr w:type="gramStart"/>
-            <w:r>
-              <w:rPr>
-                <w:b/>
-                <w:bCs/>
-                <w:caps/>
-              </w:rPr>
-              <w:t>Children{</w:t>
-            </w:r>
-            <w:proofErr w:type="gramEnd"/>
-            <w:r>
-              <w:rPr>
-                <w:b/>
-                <w:bCs/>
-                <w:caps/>
-              </w:rPr>
-              <w:t>% endif %}</w:t>
+            <w:r>
+              <w:rPr>
+                <w:b/>
+                <w:bCs/>
+                <w:caps/>
+              </w:rPr>
+              <w:t>Children{% endif %}</w:t>
             </w:r>
           </w:p>
         </w:tc>
@@ -562,7 +543,6 @@
               </w:rPr>
               <w:t>JUDICIAL DISTRICT # {{</w:t>
             </w:r>
-            <w:proofErr w:type="gramStart"/>
             <w:r>
               <w:rPr>
                 <w:b/>
@@ -585,16 +565,7 @@
                 <w:bCs/>
                 <w:caps/>
               </w:rPr>
-              <w:t>.court</w:t>
-            </w:r>
-            <w:proofErr w:type="gramEnd"/>
-            <w:r>
-              <w:rPr>
-                <w:b/>
-                <w:bCs/>
-                <w:caps/>
-              </w:rPr>
-              <w:t>_number}}</w:t>
+              <w:t>.court_number}}</w:t>
             </w:r>
           </w:p>
           <w:p>
@@ -624,7 +595,6 @@
               </w:rPr>
               <w:t>{{</w:t>
             </w:r>
-            <w:proofErr w:type="gramStart"/>
             <w:r>
               <w:rPr>
                 <w:b/>
@@ -647,16 +617,7 @@
                 <w:bCs/>
                 <w:caps/>
               </w:rPr>
-              <w:t>.county</w:t>
-            </w:r>
-            <w:proofErr w:type="gramEnd"/>
-            <w:r>
-              <w:rPr>
-                <w:b/>
-                <w:bCs/>
-                <w:caps/>
-              </w:rPr>
-              <w:t xml:space="preserve">}} COUNTY, </w:t>
+              <w:t xml:space="preserve">.county}} COUNTY, </w:t>
             </w:r>
             <w:r>
               <w:rPr>
@@ -723,11 +684,14 @@
           <w:caps/>
         </w:rPr>
       </w:pPr>
-      <w:bookmarkStart w:id="0" w:name="_GoBack"/>
-      <w:bookmarkEnd w:id="0"/>
     </w:p>
     <w:sectPr>
-      <w:footerReference w:type="default" r:id="rId6"/>
+      <w:headerReference w:type="even" r:id="rId6"/>
+      <w:headerReference w:type="default" r:id="rId7"/>
+      <w:footerReference w:type="even" r:id="rId8"/>
+      <w:footerReference w:type="default" r:id="rId9"/>
+      <w:headerReference w:type="first" r:id="rId10"/>
+      <w:footerReference w:type="first" r:id="rId11"/>
       <w:pgSz w:w="12240" w:h="15840"/>
       <w:pgMar w:top="1440" w:right="1440" w:bottom="1440" w:left="1440" w:header="720" w:footer="720" w:gutter="0"/>
       <w:cols w:space="720"/>
@@ -767,6 +731,16 @@
   <w:p>
     <w:pPr>
       <w:pStyle w:val="Footer"/>
+    </w:pPr>
+  </w:p>
+</w:ftr>
+</file>
+
+<file path=word/footer2.xml><?xml version="1.0" encoding="utf-8"?>
+<w:ftr xmlns:wpc="http://schemas.microsoft.com/office/word/2010/wordprocessingCanvas" xmlns:cx="http://schemas.microsoft.com/office/drawing/2014/chartex" xmlns:cx1="http://schemas.microsoft.com/office/drawing/2015/9/8/chartex" xmlns:cx2="http://schemas.microsoft.com/office/drawing/2015/10/21/chartex" xmlns:cx3="http://schemas.microsoft.com/office/drawing/2016/5/9/chartex" xmlns:cx4="http://schemas.microsoft.com/office/drawing/2016/5/10/chartex" xmlns:cx5="http://schemas.microsoft.com/office/drawing/2016/5/11/chartex" xmlns:cx6="http://schemas.microsoft.com/office/drawing/2016/5/12/chartex" xmlns:cx7="http://schemas.microsoft.com/office/drawing/2016/5/13/chartex" xmlns:cx8="http://schemas.microsoft.com/office/drawing/2016/5/14/chartex" xmlns:mc="http://schemas.openxmlformats.org/markup-compatibility/2006" xmlns:aink="http://schemas.microsoft.com/office/drawing/2016/ink" xmlns:am3d="http://schemas.microsoft.com/office/drawing/2017/model3d" xmlns:o="urn:schemas-microsoft-com:office:office" xmlns:r="http://schemas.openxmlformats.org/officeDocument/2006/relationships" xmlns:m="http://schemas.openxmlformats.org/officeDocument/2006/math" xmlns:v="urn:schemas-microsoft-com:vml" xmlns:wp14="http://schemas.microsoft.com/office/word/2010/wordprocessingDrawing" xmlns:wp="http://schemas.openxmlformats.org/drawingml/2006/wordprocessingDrawing" xmlns:w10="urn:schemas-microsoft-com:office:word" xmlns:w="http://schemas.openxmlformats.org/wordprocessingml/2006/main" xmlns:w14="http://schemas.microsoft.com/office/word/2010/wordml" xmlns:w15="http://schemas.microsoft.com/office/word/2012/wordml" xmlns:w16cid="http://schemas.microsoft.com/office/word/2016/wordml/cid" xmlns:w16se="http://schemas.microsoft.com/office/word/2015/wordml/symex" xmlns:wpg="http://schemas.microsoft.com/office/word/2010/wordprocessingGroup" xmlns:wpi="http://schemas.microsoft.com/office/word/2010/wordprocessingInk" xmlns:wne="http://schemas.microsoft.com/office/word/2006/wordml" xmlns:wps="http://schemas.microsoft.com/office/word/2010/wordprocessingShape" mc:Ignorable="w14 w15 w16se w16cid wp14">
+  <w:p>
+    <w:pPr>
+      <w:pStyle w:val="Footer"/>
       <w:pBdr>
         <w:top w:val="single" w:sz="4" w:space="1" w:color="auto"/>
       </w:pBdr>
@@ -786,7 +760,6 @@
       </w:rPr>
       <w:t>{{</w:t>
     </w:r>
-    <w:proofErr w:type="gramStart"/>
     <w:r>
       <w:rPr>
         <w:b/>
@@ -803,17 +776,7 @@
         <w:caps/>
         <w:sz w:val="22"/>
       </w:rPr>
-      <w:t>case.footer</w:t>
-    </w:r>
-    <w:proofErr w:type="gramEnd"/>
-    <w:r>
-      <w:rPr>
-        <w:b/>
-        <w:bCs/>
-        <w:caps/>
-        <w:sz w:val="22"/>
-      </w:rPr>
-      <w:t>}}</w:t>
+      <w:t>case.footer}}</w:t>
     </w:r>
     <w:r>
       <w:rPr>
@@ -917,8 +880,19 @@
         <w:noProof/>
         <w:sz w:val="22"/>
       </w:rPr>
-      <w:t>case.cause_number</w:t>
+      <w:t>case.case_</w:t>
     </w:r>
+    <w:r>
+      <w:rPr>
+        <w:b/>
+        <w:bCs/>
+        <w:noProof/>
+        <w:sz w:val="22"/>
+      </w:rPr>
+      <w:t>id</w:t>
+    </w:r>
+    <w:bookmarkStart w:id="0" w:name="_GoBack"/>
+    <w:bookmarkEnd w:id="0"/>
     <w:r>
       <w:rPr>
         <w:b/>
@@ -956,6 +930,16 @@
       </w:rPr>
       <w:t>{{doc.title}}</w:t>
     </w:r>
+  </w:p>
+</w:ftr>
+</file>
+
+<file path=word/footer3.xml><?xml version="1.0" encoding="utf-8"?>
+<w:ftr xmlns:wpc="http://schemas.microsoft.com/office/word/2010/wordprocessingCanvas" xmlns:cx="http://schemas.microsoft.com/office/drawing/2014/chartex" xmlns:cx1="http://schemas.microsoft.com/office/drawing/2015/9/8/chartex" xmlns:cx2="http://schemas.microsoft.com/office/drawing/2015/10/21/chartex" xmlns:cx3="http://schemas.microsoft.com/office/drawing/2016/5/9/chartex" xmlns:cx4="http://schemas.microsoft.com/office/drawing/2016/5/10/chartex" xmlns:cx5="http://schemas.microsoft.com/office/drawing/2016/5/11/chartex" xmlns:cx6="http://schemas.microsoft.com/office/drawing/2016/5/12/chartex" xmlns:cx7="http://schemas.microsoft.com/office/drawing/2016/5/13/chartex" xmlns:cx8="http://schemas.microsoft.com/office/drawing/2016/5/14/chartex" xmlns:mc="http://schemas.openxmlformats.org/markup-compatibility/2006" xmlns:aink="http://schemas.microsoft.com/office/drawing/2016/ink" xmlns:am3d="http://schemas.microsoft.com/office/drawing/2017/model3d" xmlns:o="urn:schemas-microsoft-com:office:office" xmlns:r="http://schemas.openxmlformats.org/officeDocument/2006/relationships" xmlns:m="http://schemas.openxmlformats.org/officeDocument/2006/math" xmlns:v="urn:schemas-microsoft-com:vml" xmlns:wp14="http://schemas.microsoft.com/office/word/2010/wordprocessingDrawing" xmlns:wp="http://schemas.openxmlformats.org/drawingml/2006/wordprocessingDrawing" xmlns:w10="urn:schemas-microsoft-com:office:word" xmlns:w="http://schemas.openxmlformats.org/wordprocessingml/2006/main" xmlns:w14="http://schemas.microsoft.com/office/word/2010/wordml" xmlns:w15="http://schemas.microsoft.com/office/word/2012/wordml" xmlns:w16cid="http://schemas.microsoft.com/office/word/2016/wordml/cid" xmlns:w16se="http://schemas.microsoft.com/office/word/2015/wordml/symex" xmlns:wpg="http://schemas.microsoft.com/office/word/2010/wordprocessingGroup" xmlns:wpi="http://schemas.microsoft.com/office/word/2010/wordprocessingInk" xmlns:wne="http://schemas.microsoft.com/office/word/2006/wordml" xmlns:wps="http://schemas.microsoft.com/office/word/2010/wordprocessingShape" mc:Ignorable="w14 w15 w16se w16cid wp14">
+  <w:p>
+    <w:pPr>
+      <w:pStyle w:val="Footer"/>
+    </w:pPr>
   </w:p>
 </w:ftr>
 </file>
@@ -983,6 +967,36 @@
     </w:p>
   </w:footnote>
 </w:footnotes>
+</file>
+
+<file path=word/header1.xml><?xml version="1.0" encoding="utf-8"?>
+<w:hdr xmlns:wpc="http://schemas.microsoft.com/office/word/2010/wordprocessingCanvas" xmlns:cx="http://schemas.microsoft.com/office/drawing/2014/chartex" xmlns:cx1="http://schemas.microsoft.com/office/drawing/2015/9/8/chartex" xmlns:cx2="http://schemas.microsoft.com/office/drawing/2015/10/21/chartex" xmlns:cx3="http://schemas.microsoft.com/office/drawing/2016/5/9/chartex" xmlns:cx4="http://schemas.microsoft.com/office/drawing/2016/5/10/chartex" xmlns:cx5="http://schemas.microsoft.com/office/drawing/2016/5/11/chartex" xmlns:cx6="http://schemas.microsoft.com/office/drawing/2016/5/12/chartex" xmlns:cx7="http://schemas.microsoft.com/office/drawing/2016/5/13/chartex" xmlns:cx8="http://schemas.microsoft.com/office/drawing/2016/5/14/chartex" xmlns:mc="http://schemas.openxmlformats.org/markup-compatibility/2006" xmlns:aink="http://schemas.microsoft.com/office/drawing/2016/ink" xmlns:am3d="http://schemas.microsoft.com/office/drawing/2017/model3d" xmlns:o="urn:schemas-microsoft-com:office:office" xmlns:r="http://schemas.openxmlformats.org/officeDocument/2006/relationships" xmlns:m="http://schemas.openxmlformats.org/officeDocument/2006/math" xmlns:v="urn:schemas-microsoft-com:vml" xmlns:wp14="http://schemas.microsoft.com/office/word/2010/wordprocessingDrawing" xmlns:wp="http://schemas.openxmlformats.org/drawingml/2006/wordprocessingDrawing" xmlns:w10="urn:schemas-microsoft-com:office:word" xmlns:w="http://schemas.openxmlformats.org/wordprocessingml/2006/main" xmlns:w14="http://schemas.microsoft.com/office/word/2010/wordml" xmlns:w15="http://schemas.microsoft.com/office/word/2012/wordml" xmlns:w16cid="http://schemas.microsoft.com/office/word/2016/wordml/cid" xmlns:w16se="http://schemas.microsoft.com/office/word/2015/wordml/symex" xmlns:wpg="http://schemas.microsoft.com/office/word/2010/wordprocessingGroup" xmlns:wpi="http://schemas.microsoft.com/office/word/2010/wordprocessingInk" xmlns:wne="http://schemas.microsoft.com/office/word/2006/wordml" xmlns:wps="http://schemas.microsoft.com/office/word/2010/wordprocessingShape" mc:Ignorable="w14 w15 w16se w16cid wp14">
+  <w:p>
+    <w:pPr>
+      <w:pStyle w:val="Header"/>
+    </w:pPr>
+  </w:p>
+</w:hdr>
+</file>
+
+<file path=word/header2.xml><?xml version="1.0" encoding="utf-8"?>
+<w:hdr xmlns:wpc="http://schemas.microsoft.com/office/word/2010/wordprocessingCanvas" xmlns:cx="http://schemas.microsoft.com/office/drawing/2014/chartex" xmlns:cx1="http://schemas.microsoft.com/office/drawing/2015/9/8/chartex" xmlns:cx2="http://schemas.microsoft.com/office/drawing/2015/10/21/chartex" xmlns:cx3="http://schemas.microsoft.com/office/drawing/2016/5/9/chartex" xmlns:cx4="http://schemas.microsoft.com/office/drawing/2016/5/10/chartex" xmlns:cx5="http://schemas.microsoft.com/office/drawing/2016/5/11/chartex" xmlns:cx6="http://schemas.microsoft.com/office/drawing/2016/5/12/chartex" xmlns:cx7="http://schemas.microsoft.com/office/drawing/2016/5/13/chartex" xmlns:cx8="http://schemas.microsoft.com/office/drawing/2016/5/14/chartex" xmlns:mc="http://schemas.openxmlformats.org/markup-compatibility/2006" xmlns:aink="http://schemas.microsoft.com/office/drawing/2016/ink" xmlns:am3d="http://schemas.microsoft.com/office/drawing/2017/model3d" xmlns:o="urn:schemas-microsoft-com:office:office" xmlns:r="http://schemas.openxmlformats.org/officeDocument/2006/relationships" xmlns:m="http://schemas.openxmlformats.org/officeDocument/2006/math" xmlns:v="urn:schemas-microsoft-com:vml" xmlns:wp14="http://schemas.microsoft.com/office/word/2010/wordprocessingDrawing" xmlns:wp="http://schemas.openxmlformats.org/drawingml/2006/wordprocessingDrawing" xmlns:w10="urn:schemas-microsoft-com:office:word" xmlns:w="http://schemas.openxmlformats.org/wordprocessingml/2006/main" xmlns:w14="http://schemas.microsoft.com/office/word/2010/wordml" xmlns:w15="http://schemas.microsoft.com/office/word/2012/wordml" xmlns:w16cid="http://schemas.microsoft.com/office/word/2016/wordml/cid" xmlns:w16se="http://schemas.microsoft.com/office/word/2015/wordml/symex" xmlns:wpg="http://schemas.microsoft.com/office/word/2010/wordprocessingGroup" xmlns:wpi="http://schemas.microsoft.com/office/word/2010/wordprocessingInk" xmlns:wne="http://schemas.microsoft.com/office/word/2006/wordml" xmlns:wps="http://schemas.microsoft.com/office/word/2010/wordprocessingShape" mc:Ignorable="w14 w15 w16se w16cid wp14">
+  <w:p>
+    <w:pPr>
+      <w:pStyle w:val="Header"/>
+    </w:pPr>
+  </w:p>
+</w:hdr>
+</file>
+
+<file path=word/header3.xml><?xml version="1.0" encoding="utf-8"?>
+<w:hdr xmlns:wpc="http://schemas.microsoft.com/office/word/2010/wordprocessingCanvas" xmlns:cx="http://schemas.microsoft.com/office/drawing/2014/chartex" xmlns:cx1="http://schemas.microsoft.com/office/drawing/2015/9/8/chartex" xmlns:cx2="http://schemas.microsoft.com/office/drawing/2015/10/21/chartex" xmlns:cx3="http://schemas.microsoft.com/office/drawing/2016/5/9/chartex" xmlns:cx4="http://schemas.microsoft.com/office/drawing/2016/5/10/chartex" xmlns:cx5="http://schemas.microsoft.com/office/drawing/2016/5/11/chartex" xmlns:cx6="http://schemas.microsoft.com/office/drawing/2016/5/12/chartex" xmlns:cx7="http://schemas.microsoft.com/office/drawing/2016/5/13/chartex" xmlns:cx8="http://schemas.microsoft.com/office/drawing/2016/5/14/chartex" xmlns:mc="http://schemas.openxmlformats.org/markup-compatibility/2006" xmlns:aink="http://schemas.microsoft.com/office/drawing/2016/ink" xmlns:am3d="http://schemas.microsoft.com/office/drawing/2017/model3d" xmlns:o="urn:schemas-microsoft-com:office:office" xmlns:r="http://schemas.openxmlformats.org/officeDocument/2006/relationships" xmlns:m="http://schemas.openxmlformats.org/officeDocument/2006/math" xmlns:v="urn:schemas-microsoft-com:vml" xmlns:wp14="http://schemas.microsoft.com/office/word/2010/wordprocessingDrawing" xmlns:wp="http://schemas.openxmlformats.org/drawingml/2006/wordprocessingDrawing" xmlns:w10="urn:schemas-microsoft-com:office:word" xmlns:w="http://schemas.openxmlformats.org/wordprocessingml/2006/main" xmlns:w14="http://schemas.microsoft.com/office/word/2010/wordml" xmlns:w15="http://schemas.microsoft.com/office/word/2012/wordml" xmlns:w16cid="http://schemas.microsoft.com/office/word/2016/wordml/cid" xmlns:w16se="http://schemas.microsoft.com/office/word/2015/wordml/symex" xmlns:wpg="http://schemas.microsoft.com/office/word/2010/wordprocessingGroup" xmlns:wpi="http://schemas.microsoft.com/office/word/2010/wordprocessingInk" xmlns:wne="http://schemas.microsoft.com/office/word/2006/wordml" xmlns:wps="http://schemas.microsoft.com/office/word/2010/wordprocessingShape" mc:Ignorable="w14 w15 w16se w16cid wp14">
+  <w:p>
+    <w:pPr>
+      <w:pStyle w:val="Header"/>
+    </w:pPr>
+  </w:p>
+</w:hdr>
 </file>
 
 <file path=word/styles.xml><?xml version="1.0" encoding="utf-8"?>

</xml_diff>

<commit_message>
change ref to court_id
</commit_message>
<xml_diff>
--- a/docassemble/us_tx_family/data/templates/TX-001.001-Basic_Pleading.docx
+++ b/docassemble/us_tx_family/data/templates/TX-001.001-Basic_Pleading.docx
@@ -565,7 +565,25 @@
                 <w:bCs/>
                 <w:caps/>
               </w:rPr>
-              <w:t>.court_number}}</w:t>
+              <w:t>.court</w:t>
+            </w:r>
+            <w:r>
+              <w:rPr>
+                <w:b/>
+                <w:bCs/>
+                <w:caps/>
+              </w:rPr>
+              <w:t>.court_id</w:t>
+            </w:r>
+            <w:bookmarkStart w:id="0" w:name="_GoBack"/>
+            <w:bookmarkEnd w:id="0"/>
+            <w:r>
+              <w:rPr>
+                <w:b/>
+                <w:bCs/>
+                <w:caps/>
+              </w:rPr>
+              <w:t>}}</w:t>
             </w:r>
           </w:p>
           <w:p>
@@ -891,8 +909,6 @@
       </w:rPr>
       <w:t>id</w:t>
     </w:r>
-    <w:bookmarkStart w:id="0" w:name="_GoBack"/>
-    <w:bookmarkEnd w:id="0"/>
     <w:r>
       <w:rPr>
         <w:b/>

</xml_diff>

<commit_message>
start using builtin number() function
</commit_message>
<xml_diff>
--- a/docassemble/us_tx_family/data/templates/TX-001.001-Basic_Pleading.docx
+++ b/docassemble/us_tx_family/data/templates/TX-001.001-Basic_Pleading.docx
@@ -393,7 +393,15 @@
                 <w:bCs/>
                 <w:caps/>
               </w:rPr>
-              <w:t>child.there_are_any</w:t>
+              <w:t>child.</w:t>
+            </w:r>
+            <w:r>
+              <w:rPr>
+                <w:b/>
+                <w:bCs/>
+                <w:caps/>
+              </w:rPr>
+              <w:t>number() &gt; 0</w:t>
             </w:r>
             <w:r>
               <w:rPr>
@@ -487,7 +495,41 @@
                 <w:bCs/>
                 <w:caps/>
               </w:rPr>
-              <w:t>Children{% endif %}</w:t>
+              <w:t>Child</w:t>
+            </w:r>
+            <w:r>
+              <w:rPr>
+                <w:b/>
+                <w:bCs/>
+                <w:caps/>
+              </w:rPr>
+              <w:t>{% if child.number() &gt; 1%}</w:t>
+            </w:r>
+            <w:r>
+              <w:rPr>
+                <w:b/>
+                <w:bCs/>
+                <w:caps/>
+              </w:rPr>
+              <w:t>ren</w:t>
+            </w:r>
+            <w:r>
+              <w:rPr>
+                <w:b/>
+                <w:bCs/>
+                <w:caps/>
+              </w:rPr>
+              <w:t>{%endif%}</w:t>
+            </w:r>
+            <w:bookmarkStart w:id="0" w:name="_GoBack"/>
+            <w:bookmarkEnd w:id="0"/>
+            <w:r>
+              <w:rPr>
+                <w:b/>
+                <w:bCs/>
+                <w:caps/>
+              </w:rPr>
+              <w:t>{% endif %}</w:t>
             </w:r>
           </w:p>
         </w:tc>
@@ -575,8 +617,6 @@
               </w:rPr>
               <w:t>.court_id</w:t>
             </w:r>
-            <w:bookmarkStart w:id="0" w:name="_GoBack"/>
-            <w:bookmarkEnd w:id="0"/>
             <w:r>
               <w:rPr>
                 <w:b/>

</xml_diff>

<commit_message>
allowed for multiple parties on one side
</commit_message>
<xml_diff>
--- a/docassemble/us_tx_family/data/templates/TX-001.001-Basic_Pleading.docx
+++ b/docassemble/us_tx_family/data/templates/TX-001.001-Basic_Pleading.docx
@@ -141,8 +141,8 @@
         <w:tblLook w:val="04A0" w:firstRow="1" w:lastRow="0" w:firstColumn="1" w:lastColumn="0" w:noHBand="0" w:noVBand="1"/>
       </w:tblPr>
       <w:tblGrid>
-        <w:gridCol w:w="4872"/>
-        <w:gridCol w:w="4488"/>
+        <w:gridCol w:w="4675"/>
+        <w:gridCol w:w="4675"/>
       </w:tblGrid>
       <w:tr>
         <w:tc>
@@ -279,21 +279,15 @@
               </w:rPr>
               <w:t>petitioner</w:t>
             </w:r>
-            <w:r>
-              <w:rPr>
-                <w:b/>
-                <w:bCs/>
-                <w:caps/>
-              </w:rPr>
-              <w:t>[0]</w:t>
-            </w:r>
-            <w:r>
-              <w:rPr>
-                <w:b/>
-                <w:bCs/>
-                <w:caps/>
-              </w:rPr>
-              <w:t>.name}}</w:t>
+            <w:bookmarkStart w:id="0" w:name="_GoBack"/>
+            <w:bookmarkEnd w:id="0"/>
+            <w:r>
+              <w:rPr>
+                <w:b/>
+                <w:bCs/>
+                <w:caps/>
+              </w:rPr>
+              <w:t>}}</w:t>
             </w:r>
           </w:p>
           <w:p>
@@ -353,23 +347,7 @@
                 <w:bCs/>
                 <w:caps/>
               </w:rPr>
-              <w:t>respondent</w:t>
-            </w:r>
-            <w:r>
-              <w:rPr>
-                <w:b/>
-                <w:bCs/>
-                <w:caps/>
-              </w:rPr>
-              <w:t>[0]</w:t>
-            </w:r>
-            <w:r>
-              <w:rPr>
-                <w:b/>
-                <w:bCs/>
-                <w:caps/>
-              </w:rPr>
-              <w:t>.name}}</w:t>
+              <w:t>respondent}}</w:t>
             </w:r>
             <w:r>
               <w:rPr>
@@ -529,8 +507,6 @@
               </w:rPr>
               <w:t>doc.case.</w:t>
             </w:r>
-            <w:bookmarkStart w:id="0" w:name="_GoBack"/>
-            <w:bookmarkEnd w:id="0"/>
             <w:r>
               <w:rPr>
                 <w:b/>

</xml_diff>

<commit_message>
drop "all uppercase" formatting
</commit_message>
<xml_diff>
--- a/docassemble/us_tx_family/data/templates/TX-001.001-Basic_Pleading.docx
+++ b/docassemble/us_tx_family/data/templates/TX-001.001-Basic_Pleading.docx
@@ -57,7 +57,22 @@
           <w:b/>
           <w:bCs/>
         </w:rPr>
-        <w:t>SENSITIVE DATA</w:t>
+        <w:t xml:space="preserve">SENSITIVE </w:t>
+      </w:r>
+      <w:proofErr w:type="gramStart"/>
+      <w:r>
+        <w:rPr>
+          <w:b/>
+          <w:bCs/>
+        </w:rPr>
+        <w:t>DATA</w:t>
+      </w:r>
+      <w:r>
+        <w:t>{</w:t>
+      </w:r>
+      <w:proofErr w:type="gramEnd"/>
+      <w:r>
+        <w:t>% endif %}</w:t>
       </w:r>
     </w:p>
     <w:p>
@@ -66,57 +81,47 @@
         <w:rPr>
           <w:b/>
           <w:bCs/>
-          <w:caps/>
           <w:u w:val="single"/>
         </w:rPr>
       </w:pPr>
       <w:r>
-        <w:t xml:space="preserve">{% endif </w:t>
-      </w:r>
-      <w:proofErr w:type="gramStart"/>
-      <w:r>
-        <w:t>%}</w:t>
-      </w:r>
-      <w:r>
         <w:rPr>
           <w:b/>
           <w:bCs/>
-          <w:caps/>
         </w:rPr>
-        <w:t>CAUSE</w:t>
-      </w:r>
-      <w:proofErr w:type="gramEnd"/>
+        <w:t xml:space="preserve">CAUSE NO. </w:t>
+      </w:r>
+      <w:proofErr w:type="gramStart"/>
       <w:r>
         <w:rPr>
           <w:b/>
           <w:bCs/>
-          <w:caps/>
+          <w:u w:val="single"/>
         </w:rPr>
-        <w:t xml:space="preserve"> NO. </w:t>
-      </w:r>
+        <w:t xml:space="preserve">{{ </w:t>
+      </w:r>
+      <w:proofErr w:type="spellStart"/>
       <w:r>
         <w:rPr>
           <w:b/>
           <w:bCs/>
-          <w:caps/>
           <w:u w:val="single"/>
         </w:rPr>
-        <w:t xml:space="preserve">{{ </w:t>
-      </w:r>
+        <w:t>doc</w:t>
+      </w:r>
+      <w:proofErr w:type="gramEnd"/>
       <w:r>
         <w:rPr>
           <w:b/>
           <w:bCs/>
-          <w:caps/>
           <w:u w:val="single"/>
         </w:rPr>
-        <w:t>doc.</w:t>
+        <w:t>.</w:t>
       </w:r>
       <w:r>
         <w:rPr>
           <w:b/>
           <w:bCs/>
-          <w:caps/>
           <w:u w:val="single"/>
         </w:rPr>
         <w:t>case</w:t>
@@ -125,7 +130,6 @@
         <w:rPr>
           <w:b/>
           <w:bCs/>
-          <w:caps/>
           <w:u w:val="single"/>
         </w:rPr>
         <w:t>.case_</w:t>
@@ -134,16 +138,15 @@
         <w:rPr>
           <w:b/>
           <w:bCs/>
-          <w:caps/>
           <w:u w:val="single"/>
         </w:rPr>
         <w:t>id</w:t>
       </w:r>
+      <w:proofErr w:type="spellEnd"/>
       <w:r>
         <w:rPr>
           <w:b/>
           <w:bCs/>
-          <w:caps/>
           <w:u w:val="single"/>
         </w:rPr>
         <w:t>}}</w:t>
@@ -181,14 +184,12 @@
               <w:rPr>
                 <w:b/>
                 <w:bCs/>
-                <w:caps/>
               </w:rPr>
             </w:pPr>
             <w:r>
               <w:rPr>
                 <w:b/>
                 <w:bCs/>
-                <w:caps/>
               </w:rPr>
               <w:t>{%</w:t>
             </w:r>
@@ -196,7 +197,6 @@
               <w:rPr>
                 <w:b/>
                 <w:bCs/>
-                <w:caps/>
               </w:rPr>
               <w:t xml:space="preserve"> </w:t>
             </w:r>
@@ -204,15 +204,14 @@
               <w:rPr>
                 <w:b/>
                 <w:bCs/>
-                <w:caps/>
               </w:rPr>
               <w:t xml:space="preserve">if </w:t>
             </w:r>
-            <w:r>
-              <w:rPr>
-                <w:b/>
-                <w:bCs/>
-                <w:caps/>
+            <w:proofErr w:type="spellStart"/>
+            <w:r>
+              <w:rPr>
+                <w:b/>
+                <w:bCs/>
               </w:rPr>
               <w:t>doc.</w:t>
             </w:r>
@@ -220,17 +219,25 @@
               <w:rPr>
                 <w:b/>
                 <w:bCs/>
-                <w:caps/>
               </w:rPr>
               <w:t>case</w:t>
             </w:r>
-            <w:r>
-              <w:rPr>
-                <w:b/>
-                <w:bCs/>
-                <w:caps/>
-              </w:rPr>
-              <w:t>.is_divorce %}IN THE MATTER OF</w:t>
+            <w:bookmarkStart w:id="0" w:name="_GoBack"/>
+            <w:bookmarkEnd w:id="0"/>
+            <w:r>
+              <w:rPr>
+                <w:b/>
+                <w:bCs/>
+              </w:rPr>
+              <w:t>.is_divorce</w:t>
+            </w:r>
+            <w:proofErr w:type="spellEnd"/>
+            <w:r>
+              <w:rPr>
+                <w:b/>
+                <w:bCs/>
+              </w:rPr>
+              <w:t xml:space="preserve"> %}IN THE MATTER OF</w:t>
             </w:r>
           </w:p>
           <w:p>
@@ -239,14 +246,12 @@
               <w:rPr>
                 <w:b/>
                 <w:bCs/>
-                <w:caps/>
               </w:rPr>
             </w:pPr>
             <w:r>
               <w:rPr>
                 <w:b/>
                 <w:bCs/>
-                <w:caps/>
               </w:rPr>
               <w:t>THE MARRIAGE OF</w:t>
             </w:r>
@@ -257,7 +262,6 @@
               <w:rPr>
                 <w:b/>
                 <w:bCs/>
-                <w:caps/>
               </w:rPr>
             </w:pPr>
           </w:p>
@@ -267,23 +271,21 @@
               <w:rPr>
                 <w:b/>
                 <w:bCs/>
-                <w:caps/>
               </w:rPr>
             </w:pPr>
             <w:r>
               <w:rPr>
                 <w:b/>
                 <w:bCs/>
-                <w:caps/>
               </w:rPr>
               <w:t>{{</w:t>
             </w:r>
+            <w:proofErr w:type="spellStart"/>
             <w:proofErr w:type="gramStart"/>
             <w:r>
               <w:rPr>
                 <w:b/>
                 <w:bCs/>
-                <w:caps/>
               </w:rPr>
               <w:t>doc.</w:t>
             </w:r>
@@ -291,24 +293,29 @@
               <w:rPr>
                 <w:b/>
                 <w:bCs/>
-                <w:caps/>
-              </w:rPr>
-              <w:t>case.</w:t>
-            </w:r>
-            <w:r>
-              <w:rPr>
-                <w:b/>
-                <w:bCs/>
-                <w:caps/>
+              </w:rPr>
+              <w:t>case</w:t>
+            </w:r>
+            <w:proofErr w:type="gramEnd"/>
+            <w:r>
+              <w:rPr>
+                <w:b/>
+                <w:bCs/>
+              </w:rPr>
+              <w:t>.</w:t>
+            </w:r>
+            <w:r>
+              <w:rPr>
+                <w:b/>
+                <w:bCs/>
               </w:rPr>
               <w:t>petitioner</w:t>
             </w:r>
-            <w:proofErr w:type="gramEnd"/>
-            <w:r>
-              <w:rPr>
-                <w:b/>
-                <w:bCs/>
-                <w:caps/>
+            <w:proofErr w:type="spellEnd"/>
+            <w:r>
+              <w:rPr>
+                <w:b/>
+                <w:bCs/>
               </w:rPr>
               <w:t>}}</w:t>
             </w:r>
@@ -319,14 +326,12 @@
               <w:rPr>
                 <w:b/>
                 <w:bCs/>
-                <w:caps/>
               </w:rPr>
             </w:pPr>
             <w:r>
               <w:rPr>
                 <w:b/>
                 <w:bCs/>
-                <w:caps/>
               </w:rPr>
               <w:t>AND</w:t>
             </w:r>
@@ -337,23 +342,21 @@
               <w:rPr>
                 <w:b/>
                 <w:bCs/>
-                <w:caps/>
               </w:rPr>
             </w:pPr>
             <w:r>
               <w:rPr>
                 <w:b/>
                 <w:bCs/>
-                <w:caps/>
               </w:rPr>
               <w:t>{{</w:t>
             </w:r>
+            <w:proofErr w:type="spellStart"/>
             <w:proofErr w:type="gramStart"/>
             <w:r>
               <w:rPr>
                 <w:b/>
                 <w:bCs/>
-                <w:caps/>
               </w:rPr>
               <w:t>doc.</w:t>
             </w:r>
@@ -361,24 +364,29 @@
               <w:rPr>
                 <w:b/>
                 <w:bCs/>
-                <w:caps/>
-              </w:rPr>
-              <w:t>case.</w:t>
-            </w:r>
-            <w:r>
-              <w:rPr>
-                <w:b/>
-                <w:bCs/>
-                <w:caps/>
+              </w:rPr>
+              <w:t>case</w:t>
+            </w:r>
+            <w:proofErr w:type="gramEnd"/>
+            <w:r>
+              <w:rPr>
+                <w:b/>
+                <w:bCs/>
+              </w:rPr>
+              <w:t>.</w:t>
+            </w:r>
+            <w:r>
+              <w:rPr>
+                <w:b/>
+                <w:bCs/>
               </w:rPr>
               <w:t>respondent</w:t>
             </w:r>
-            <w:proofErr w:type="gramEnd"/>
-            <w:r>
-              <w:rPr>
-                <w:b/>
-                <w:bCs/>
-                <w:caps/>
+            <w:proofErr w:type="spellEnd"/>
+            <w:r>
+              <w:rPr>
+                <w:b/>
+                <w:bCs/>
               </w:rPr>
               <w:t>}}</w:t>
             </w:r>
@@ -386,7 +394,6 @@
               <w:rPr>
                 <w:b/>
                 <w:bCs/>
-                <w:caps/>
               </w:rPr>
               <w:t>{% endif %}</w:t>
             </w:r>
@@ -394,15 +401,14 @@
               <w:rPr>
                 <w:b/>
                 <w:bCs/>
-                <w:caps/>
               </w:rPr>
               <w:t xml:space="preserve">{% if </w:t>
             </w:r>
-            <w:r>
-              <w:rPr>
-                <w:b/>
-                <w:bCs/>
-                <w:caps/>
+            <w:proofErr w:type="spellStart"/>
+            <w:r>
+              <w:rPr>
+                <w:b/>
+                <w:bCs/>
               </w:rPr>
               <w:t>doc.case.</w:t>
             </w:r>
@@ -410,7 +416,6 @@
               <w:rPr>
                 <w:b/>
                 <w:bCs/>
-                <w:caps/>
               </w:rPr>
               <w:t>child.</w:t>
             </w:r>
@@ -418,23 +423,29 @@
               <w:rPr>
                 <w:b/>
                 <w:bCs/>
-                <w:caps/>
-              </w:rPr>
-              <w:t>number() &gt; 0</w:t>
-            </w:r>
-            <w:r>
-              <w:rPr>
-                <w:b/>
-                <w:bCs/>
-                <w:caps/>
+              </w:rPr>
+              <w:t>number</w:t>
+            </w:r>
+            <w:proofErr w:type="spellEnd"/>
+            <w:r>
+              <w:rPr>
+                <w:b/>
+                <w:bCs/>
+              </w:rPr>
+              <w:t>() &gt; 0</w:t>
+            </w:r>
+            <w:r>
+              <w:rPr>
+                <w:b/>
+                <w:bCs/>
               </w:rPr>
               <w:t xml:space="preserve">%}{% if </w:t>
             </w:r>
-            <w:r>
-              <w:rPr>
-                <w:b/>
-                <w:bCs/>
-                <w:caps/>
+            <w:proofErr w:type="spellStart"/>
+            <w:r>
+              <w:rPr>
+                <w:b/>
+                <w:bCs/>
               </w:rPr>
               <w:t>case</w:t>
             </w:r>
@@ -442,9 +453,16 @@
               <w:rPr>
                 <w:b/>
                 <w:bCs/>
-                <w:caps/>
-              </w:rPr>
-              <w:t>.is_divorce %}</w:t>
+              </w:rPr>
+              <w:t>.is_divorce</w:t>
+            </w:r>
+            <w:proofErr w:type="spellEnd"/>
+            <w:r>
+              <w:rPr>
+                <w:b/>
+                <w:bCs/>
+              </w:rPr>
+              <w:t xml:space="preserve"> %}</w:t>
             </w:r>
           </w:p>
           <w:p>
@@ -453,7 +471,6 @@
               <w:rPr>
                 <w:b/>
                 <w:bCs/>
-                <w:caps/>
               </w:rPr>
             </w:pPr>
           </w:p>
@@ -463,14 +480,12 @@
               <w:rPr>
                 <w:b/>
                 <w:bCs/>
-                <w:caps/>
               </w:rPr>
             </w:pPr>
             <w:r>
               <w:rPr>
                 <w:b/>
                 <w:bCs/>
-                <w:caps/>
               </w:rPr>
               <w:t>AND {% endif %}IN THE INTEREST OF</w:t>
             </w:r>
@@ -478,33 +493,38 @@
               <w:rPr>
                 <w:b/>
                 <w:bCs/>
-                <w:caps/>
               </w:rPr>
               <w:t xml:space="preserve"> {{</w:t>
             </w:r>
+            <w:proofErr w:type="spellStart"/>
             <w:proofErr w:type="gramStart"/>
             <w:r>
               <w:rPr>
                 <w:b/>
                 <w:bCs/>
-                <w:caps/>
-              </w:rPr>
-              <w:t>doc.case.</w:t>
-            </w:r>
-            <w:r>
-              <w:rPr>
-                <w:b/>
-                <w:bCs/>
-                <w:caps/>
+              </w:rPr>
+              <w:t>doc.case</w:t>
+            </w:r>
+            <w:proofErr w:type="gramEnd"/>
+            <w:r>
+              <w:rPr>
+                <w:b/>
+                <w:bCs/>
+              </w:rPr>
+              <w:t>.</w:t>
+            </w:r>
+            <w:r>
+              <w:rPr>
+                <w:b/>
+                <w:bCs/>
               </w:rPr>
               <w:t>child</w:t>
             </w:r>
-            <w:proofErr w:type="gramEnd"/>
-            <w:r>
-              <w:rPr>
-                <w:b/>
-                <w:bCs/>
-                <w:caps/>
+            <w:proofErr w:type="spellEnd"/>
+            <w:r>
+              <w:rPr>
+                <w:b/>
+                <w:bCs/>
               </w:rPr>
               <w:t xml:space="preserve">}}, </w:t>
             </w:r>
@@ -515,7 +535,6 @@
               <w:rPr>
                 <w:b/>
                 <w:bCs/>
-                <w:caps/>
               </w:rPr>
             </w:pPr>
             <w:proofErr w:type="gramStart"/>
@@ -523,7 +542,6 @@
               <w:rPr>
                 <w:b/>
                 <w:bCs/>
-                <w:caps/>
               </w:rPr>
               <w:t>Child</w:t>
             </w:r>
@@ -531,7 +549,6 @@
               <w:rPr>
                 <w:b/>
                 <w:bCs/>
-                <w:caps/>
               </w:rPr>
               <w:t>{</w:t>
             </w:r>
@@ -540,15 +557,14 @@
               <w:rPr>
                 <w:b/>
                 <w:bCs/>
-                <w:caps/>
               </w:rPr>
               <w:t xml:space="preserve">% if </w:t>
             </w:r>
-            <w:r>
-              <w:rPr>
-                <w:b/>
-                <w:bCs/>
-                <w:caps/>
+            <w:proofErr w:type="spellStart"/>
+            <w:r>
+              <w:rPr>
+                <w:b/>
+                <w:bCs/>
               </w:rPr>
               <w:t>doc.case.</w:t>
             </w:r>
@@ -556,15 +572,21 @@
               <w:rPr>
                 <w:b/>
                 <w:bCs/>
-                <w:caps/>
-              </w:rPr>
-              <w:t>child.number() &gt; 1%}</w:t>
-            </w:r>
-            <w:r>
-              <w:rPr>
-                <w:b/>
-                <w:bCs/>
-                <w:caps/>
+              </w:rPr>
+              <w:t>child.number</w:t>
+            </w:r>
+            <w:proofErr w:type="spellEnd"/>
+            <w:r>
+              <w:rPr>
+                <w:b/>
+                <w:bCs/>
+              </w:rPr>
+              <w:t>() &gt; 1%}</w:t>
+            </w:r>
+            <w:r>
+              <w:rPr>
+                <w:b/>
+                <w:bCs/>
               </w:rPr>
               <w:t>ren</w:t>
             </w:r>
@@ -572,7 +594,6 @@
               <w:rPr>
                 <w:b/>
                 <w:bCs/>
-                <w:caps/>
               </w:rPr>
               <w:t>{%endif%}</w:t>
             </w:r>
@@ -580,7 +601,6 @@
               <w:rPr>
                 <w:b/>
                 <w:bCs/>
-                <w:caps/>
               </w:rPr>
               <w:t>{% endif %}</w:t>
             </w:r>
@@ -599,14 +619,12 @@
               <w:rPr>
                 <w:b/>
                 <w:bCs/>
-                <w:caps/>
               </w:rPr>
             </w:pPr>
             <w:r>
               <w:rPr>
                 <w:b/>
                 <w:bCs/>
-                <w:caps/>
               </w:rPr>
               <w:t>IN THE DISTRICT COURT</w:t>
             </w:r>
@@ -617,7 +635,6 @@
               <w:rPr>
                 <w:b/>
                 <w:bCs/>
-                <w:caps/>
               </w:rPr>
             </w:pPr>
           </w:p>
@@ -627,25 +644,21 @@
               <w:rPr>
                 <w:b/>
                 <w:bCs/>
-                <w:caps/>
               </w:rPr>
             </w:pPr>
             <w:r>
               <w:rPr>
                 <w:b/>
                 <w:bCs/>
-                <w:caps/>
               </w:rPr>
               <w:t>JUDICIAL DISTRICT # {{</w:t>
             </w:r>
-            <w:bookmarkStart w:id="0" w:name="_GoBack"/>
-            <w:bookmarkEnd w:id="0"/>
+            <w:proofErr w:type="spellStart"/>
             <w:proofErr w:type="gramStart"/>
             <w:r>
               <w:rPr>
                 <w:b/>
                 <w:bCs/>
-                <w:caps/>
               </w:rPr>
               <w:t>case</w:t>
             </w:r>
@@ -653,32 +666,22 @@
               <w:rPr>
                 <w:b/>
                 <w:bCs/>
-                <w:caps/>
               </w:rPr>
               <w:t>.court</w:t>
             </w:r>
-            <w:r>
-              <w:rPr>
-                <w:b/>
-                <w:bCs/>
-                <w:caps/>
-              </w:rPr>
-              <w:t>.court</w:t>
-            </w:r>
             <w:proofErr w:type="gramEnd"/>
             <w:r>
               <w:rPr>
                 <w:b/>
                 <w:bCs/>
-                <w:caps/>
-              </w:rPr>
-              <w:t>_id</w:t>
-            </w:r>
-            <w:r>
-              <w:rPr>
-                <w:b/>
-                <w:bCs/>
-                <w:caps/>
+              </w:rPr>
+              <w:t>.court_id</w:t>
+            </w:r>
+            <w:proofErr w:type="spellEnd"/>
+            <w:r>
+              <w:rPr>
+                <w:b/>
+                <w:bCs/>
               </w:rPr>
               <w:t>}}</w:t>
             </w:r>
@@ -689,7 +692,6 @@
               <w:rPr>
                 <w:b/>
                 <w:bCs/>
-                <w:caps/>
               </w:rPr>
             </w:pPr>
           </w:p>
@@ -699,23 +701,21 @@
               <w:rPr>
                 <w:b/>
                 <w:bCs/>
-                <w:caps/>
               </w:rPr>
             </w:pPr>
             <w:r>
               <w:rPr>
                 <w:b/>
                 <w:bCs/>
-                <w:caps/>
               </w:rPr>
               <w:t>{{</w:t>
             </w:r>
+            <w:proofErr w:type="spellStart"/>
             <w:proofErr w:type="gramStart"/>
             <w:r>
               <w:rPr>
                 <w:b/>
                 <w:bCs/>
-                <w:caps/>
               </w:rPr>
               <w:t>doc.</w:t>
             </w:r>
@@ -723,24 +723,22 @@
               <w:rPr>
                 <w:b/>
                 <w:bCs/>
-                <w:caps/>
               </w:rPr>
               <w:t>case</w:t>
             </w:r>
-            <w:r>
-              <w:rPr>
-                <w:b/>
-                <w:bCs/>
-                <w:caps/>
+            <w:proofErr w:type="gramEnd"/>
+            <w:r>
+              <w:rPr>
+                <w:b/>
+                <w:bCs/>
               </w:rPr>
               <w:t>.county</w:t>
             </w:r>
-            <w:proofErr w:type="gramEnd"/>
-            <w:r>
-              <w:rPr>
-                <w:b/>
-                <w:bCs/>
-                <w:caps/>
+            <w:proofErr w:type="spellEnd"/>
+            <w:r>
+              <w:rPr>
+                <w:b/>
+                <w:bCs/>
               </w:rPr>
               <w:t xml:space="preserve">}} COUNTY, </w:t>
             </w:r>
@@ -748,15 +746,14 @@
               <w:rPr>
                 <w:b/>
                 <w:bCs/>
-                <w:caps/>
               </w:rPr>
               <w:t>{{</w:t>
             </w:r>
-            <w:r>
-              <w:rPr>
-                <w:b/>
-                <w:bCs/>
-                <w:caps/>
+            <w:proofErr w:type="spellStart"/>
+            <w:r>
+              <w:rPr>
+                <w:b/>
+                <w:bCs/>
               </w:rPr>
               <w:t>doc.</w:t>
             </w:r>
@@ -764,9 +761,16 @@
               <w:rPr>
                 <w:b/>
                 <w:bCs/>
-                <w:caps/>
-              </w:rPr>
-              <w:t>case.state}}</w:t>
+              </w:rPr>
+              <w:t>case.state</w:t>
+            </w:r>
+            <w:proofErr w:type="spellEnd"/>
+            <w:r>
+              <w:rPr>
+                <w:b/>
+                <w:bCs/>
+              </w:rPr>
+              <w:t>}}</w:t>
             </w:r>
           </w:p>
         </w:tc>
@@ -779,7 +783,6 @@
         <w:rPr>
           <w:b/>
           <w:bCs/>
-          <w:caps/>
         </w:rPr>
       </w:pPr>
     </w:p>
@@ -789,16 +792,32 @@
         <w:rPr>
           <w:b/>
           <w:bCs/>
-          <w:caps/>
         </w:rPr>
       </w:pPr>
       <w:r>
         <w:rPr>
           <w:b/>
           <w:bCs/>
-          <w:caps/>
         </w:rPr>
-        <w:t>{{doc.title}}</w:t>
+        <w:t>{{</w:t>
+      </w:r>
+      <w:proofErr w:type="spellStart"/>
+      <w:proofErr w:type="gramStart"/>
+      <w:r>
+        <w:rPr>
+          <w:b/>
+          <w:bCs/>
+        </w:rPr>
+        <w:t>doc.title</w:t>
+      </w:r>
+      <w:proofErr w:type="spellEnd"/>
+      <w:proofErr w:type="gramEnd"/>
+      <w:r>
+        <w:rPr>
+          <w:b/>
+          <w:bCs/>
+        </w:rPr>
+        <w:t>}}</w:t>
       </w:r>
     </w:p>
     <w:p>
@@ -806,7 +825,6 @@
         <w:rPr>
           <w:b/>
           <w:bCs/>
-          <w:caps/>
         </w:rPr>
       </w:pPr>
     </w:p>

</xml_diff>

<commit_message>
add unconditional test text
</commit_message>
<xml_diff>
--- a/docassemble/us_tx_family/data/templates/TX-001.001-Basic_Pleading.docx
+++ b/docassemble/us_tx_family/data/templates/TX-001.001-Basic_Pleading.docx
@@ -7,6 +7,16 @@
         <w:spacing w:line="240" w:lineRule="auto"/>
       </w:pPr>
       <w:r>
+        <w:t>OAG # BR549</w:t>
+      </w:r>
+      <w:bookmarkStart w:id="0" w:name="_GoBack"/>
+      <w:bookmarkEnd w:id="0"/>
+    </w:p>
+    <w:p>
+      <w:pPr>
+        <w:spacing w:line="240" w:lineRule="auto"/>
+      </w:pPr>
+      <w:r>
         <w:t>{%</w:t>
       </w:r>
       <w:r>
@@ -15,7 +25,6 @@
       <w:r>
         <w:t xml:space="preserve"> if </w:t>
       </w:r>
-      <w:proofErr w:type="spellStart"/>
       <w:proofErr w:type="gramStart"/>
       <w:r>
         <w:t>doc</w:t>
@@ -25,11 +34,7 @@
       </w:r>
       <w:proofErr w:type="gramEnd"/>
       <w:r>
-        <w:t>_data</w:t>
-      </w:r>
-      <w:proofErr w:type="spellEnd"/>
-      <w:r>
-        <w:t xml:space="preserve"> %}</w:t>
+        <w:t>_data %}</w:t>
       </w:r>
     </w:p>
     <w:p>
@@ -100,7 +105,6 @@
         </w:rPr>
         <w:t xml:space="preserve">{{ </w:t>
       </w:r>
-      <w:proofErr w:type="spellStart"/>
       <w:r>
         <w:rPr>
           <w:b/>
@@ -142,7 +146,6 @@
         </w:rPr>
         <w:t>id</w:t>
       </w:r>
-      <w:proofErr w:type="spellEnd"/>
       <w:r>
         <w:rPr>
           <w:b/>
@@ -207,7 +210,6 @@
               </w:rPr>
               <w:t xml:space="preserve">if </w:t>
             </w:r>
-            <w:proofErr w:type="spellStart"/>
             <w:r>
               <w:rPr>
                 <w:b/>
@@ -222,22 +224,12 @@
               </w:rPr>
               <w:t>case</w:t>
             </w:r>
-            <w:bookmarkStart w:id="0" w:name="_GoBack"/>
-            <w:bookmarkEnd w:id="0"/>
-            <w:r>
-              <w:rPr>
-                <w:b/>
-                <w:bCs/>
-              </w:rPr>
-              <w:t>.is_divorce</w:t>
-            </w:r>
-            <w:proofErr w:type="spellEnd"/>
-            <w:r>
-              <w:rPr>
-                <w:b/>
-                <w:bCs/>
-              </w:rPr>
-              <w:t xml:space="preserve"> %}IN THE MATTER OF</w:t>
+            <w:r>
+              <w:rPr>
+                <w:b/>
+                <w:bCs/>
+              </w:rPr>
+              <w:t>.is_divorce %}IN THE MATTER OF</w:t>
             </w:r>
           </w:p>
           <w:p>
@@ -280,7 +272,6 @@
               </w:rPr>
               <w:t>{{</w:t>
             </w:r>
-            <w:proofErr w:type="spellStart"/>
             <w:proofErr w:type="gramStart"/>
             <w:r>
               <w:rPr>
@@ -309,15 +300,7 @@
                 <w:b/>
                 <w:bCs/>
               </w:rPr>
-              <w:t>petitioner</w:t>
-            </w:r>
-            <w:proofErr w:type="spellEnd"/>
-            <w:r>
-              <w:rPr>
-                <w:b/>
-                <w:bCs/>
-              </w:rPr>
-              <w:t>}}</w:t>
+              <w:t>petitioner}}</w:t>
             </w:r>
           </w:p>
           <w:p>
@@ -351,7 +334,6 @@
               </w:rPr>
               <w:t>{{</w:t>
             </w:r>
-            <w:proofErr w:type="spellStart"/>
             <w:proofErr w:type="gramStart"/>
             <w:r>
               <w:rPr>
@@ -380,15 +362,7 @@
                 <w:b/>
                 <w:bCs/>
               </w:rPr>
-              <w:t>respondent</w:t>
-            </w:r>
-            <w:proofErr w:type="spellEnd"/>
-            <w:r>
-              <w:rPr>
-                <w:b/>
-                <w:bCs/>
-              </w:rPr>
-              <w:t>}}</w:t>
+              <w:t>respondent}}</w:t>
             </w:r>
             <w:r>
               <w:rPr>
@@ -404,7 +378,6 @@
               </w:rPr>
               <w:t xml:space="preserve">{% if </w:t>
             </w:r>
-            <w:proofErr w:type="spellStart"/>
             <w:r>
               <w:rPr>
                 <w:b/>
@@ -424,15 +397,7 @@
                 <w:b/>
                 <w:bCs/>
               </w:rPr>
-              <w:t>number</w:t>
-            </w:r>
-            <w:proofErr w:type="spellEnd"/>
-            <w:r>
-              <w:rPr>
-                <w:b/>
-                <w:bCs/>
-              </w:rPr>
-              <w:t>() &gt; 0</w:t>
+              <w:t>number() &gt; 0</w:t>
             </w:r>
             <w:r>
               <w:rPr>
@@ -441,7 +406,6 @@
               </w:rPr>
               <w:t xml:space="preserve">%}{% if </w:t>
             </w:r>
-            <w:proofErr w:type="spellStart"/>
             <w:r>
               <w:rPr>
                 <w:b/>
@@ -454,15 +418,7 @@
                 <w:b/>
                 <w:bCs/>
               </w:rPr>
-              <w:t>.is_divorce</w:t>
-            </w:r>
-            <w:proofErr w:type="spellEnd"/>
-            <w:r>
-              <w:rPr>
-                <w:b/>
-                <w:bCs/>
-              </w:rPr>
-              <w:t xml:space="preserve"> %}</w:t>
+              <w:t>.is_divorce %}</w:t>
             </w:r>
           </w:p>
           <w:p>
@@ -496,7 +452,6 @@
               </w:rPr>
               <w:t xml:space="preserve"> {{</w:t>
             </w:r>
-            <w:proofErr w:type="spellStart"/>
             <w:proofErr w:type="gramStart"/>
             <w:r>
               <w:rPr>
@@ -520,7 +475,6 @@
               </w:rPr>
               <w:t>child</w:t>
             </w:r>
-            <w:proofErr w:type="spellEnd"/>
             <w:r>
               <w:rPr>
                 <w:b/>
@@ -560,7 +514,6 @@
               </w:rPr>
               <w:t xml:space="preserve">% if </w:t>
             </w:r>
-            <w:proofErr w:type="spellStart"/>
             <w:r>
               <w:rPr>
                 <w:b/>
@@ -573,15 +526,7 @@
                 <w:b/>
                 <w:bCs/>
               </w:rPr>
-              <w:t>child.number</w:t>
-            </w:r>
-            <w:proofErr w:type="spellEnd"/>
-            <w:r>
-              <w:rPr>
-                <w:b/>
-                <w:bCs/>
-              </w:rPr>
-              <w:t>() &gt; 1%}</w:t>
+              <w:t>child.number() &gt; 1%}</w:t>
             </w:r>
             <w:r>
               <w:rPr>
@@ -653,7 +598,6 @@
               </w:rPr>
               <w:t>JUDICIAL DISTRICT # {{</w:t>
             </w:r>
-            <w:proofErr w:type="spellStart"/>
             <w:proofErr w:type="gramStart"/>
             <w:r>
               <w:rPr>
@@ -677,7 +621,6 @@
               </w:rPr>
               <w:t>.court_id</w:t>
             </w:r>
-            <w:proofErr w:type="spellEnd"/>
             <w:r>
               <w:rPr>
                 <w:b/>
@@ -710,7 +653,6 @@
               </w:rPr>
               <w:t>{{</w:t>
             </w:r>
-            <w:proofErr w:type="spellStart"/>
             <w:proofErr w:type="gramStart"/>
             <w:r>
               <w:rPr>
@@ -732,15 +674,7 @@
                 <w:b/>
                 <w:bCs/>
               </w:rPr>
-              <w:t>.county</w:t>
-            </w:r>
-            <w:proofErr w:type="spellEnd"/>
-            <w:r>
-              <w:rPr>
-                <w:b/>
-                <w:bCs/>
-              </w:rPr>
-              <w:t xml:space="preserve">}} COUNTY, </w:t>
+              <w:t xml:space="preserve">.county}} COUNTY, </w:t>
             </w:r>
             <w:r>
               <w:rPr>
@@ -749,7 +683,6 @@
               </w:rPr>
               <w:t>{{</w:t>
             </w:r>
-            <w:proofErr w:type="spellStart"/>
             <w:r>
               <w:rPr>
                 <w:b/>
@@ -762,15 +695,7 @@
                 <w:b/>
                 <w:bCs/>
               </w:rPr>
-              <w:t>case.state</w:t>
-            </w:r>
-            <w:proofErr w:type="spellEnd"/>
-            <w:r>
-              <w:rPr>
-                <w:b/>
-                <w:bCs/>
-              </w:rPr>
-              <w:t>}}</w:t>
+              <w:t>case.state}}</w:t>
             </w:r>
           </w:p>
         </w:tc>
@@ -801,7 +726,6 @@
         </w:rPr>
         <w:t>{{</w:t>
       </w:r>
-      <w:proofErr w:type="spellStart"/>
       <w:proofErr w:type="gramStart"/>
       <w:r>
         <w:rPr>
@@ -810,7 +734,6 @@
         </w:rPr>
         <w:t>doc.title</w:t>
       </w:r>
-      <w:proofErr w:type="spellEnd"/>
       <w:proofErr w:type="gramEnd"/>
       <w:r>
         <w:rPr>

</xml_diff>

<commit_message>
put %endif% on separate line
</commit_message>
<xml_diff>
--- a/docassemble/us_tx_family/data/templates/TX-001.001-Basic_Pleading.docx
+++ b/docassemble/us_tx_family/data/templates/TX-001.001-Basic_Pleading.docx
@@ -9,8 +9,6 @@
       <w:r>
         <w:t>OAG # BR549</w:t>
       </w:r>
-      <w:bookmarkStart w:id="0" w:name="_GoBack"/>
-      <w:bookmarkEnd w:id="0"/>
     </w:p>
     <w:p>
       <w:pPr>
@@ -25,16 +23,11 @@
       <w:r>
         <w:t xml:space="preserve"> if </w:t>
       </w:r>
-      <w:proofErr w:type="gramStart"/>
       <w:r>
         <w:t>doc</w:t>
       </w:r>
       <w:r>
-        <w:t>.sensitive</w:t>
-      </w:r>
-      <w:proofErr w:type="gramEnd"/>
-      <w:r>
-        <w:t>_data %}</w:t>
+        <w:t>.sensitive_data %}</w:t>
       </w:r>
     </w:p>
     <w:p>
@@ -56,28 +49,33 @@
     <w:p>
       <w:pPr>
         <w:spacing w:line="240" w:lineRule="auto"/>
-      </w:pPr>
-      <w:r>
         <w:rPr>
           <w:b/>
           <w:bCs/>
         </w:rPr>
-        <w:t xml:space="preserve">SENSITIVE </w:t>
-      </w:r>
-      <w:proofErr w:type="gramStart"/>
+      </w:pPr>
       <w:r>
         <w:rPr>
           <w:b/>
           <w:bCs/>
         </w:rPr>
-        <w:t>DATA</w:t>
-      </w:r>
-      <w:r>
-        <w:t>{</w:t>
-      </w:r>
-      <w:proofErr w:type="gramEnd"/>
-      <w:r>
-        <w:t>% endif %}</w:t>
+        <w:t>SENSITIVE DATA</w:t>
+      </w:r>
+    </w:p>
+    <w:p>
+      <w:pPr>
+        <w:spacing w:line="240" w:lineRule="auto"/>
+      </w:pPr>
+      <w:r>
+        <w:t>{%</w:t>
+      </w:r>
+      <w:r>
+        <w:t>p</w:t>
+      </w:r>
+      <w:bookmarkStart w:id="0" w:name="_GoBack"/>
+      <w:bookmarkEnd w:id="0"/>
+      <w:r>
+        <w:t xml:space="preserve"> endif %}</w:t>
       </w:r>
     </w:p>
     <w:p>
@@ -96,7 +94,6 @@
         </w:rPr>
         <w:t xml:space="preserve">CAUSE NO. </w:t>
       </w:r>
-      <w:proofErr w:type="gramStart"/>
       <w:r>
         <w:rPr>
           <w:b/>
@@ -111,16 +108,7 @@
           <w:bCs/>
           <w:u w:val="single"/>
         </w:rPr>
-        <w:t>doc</w:t>
-      </w:r>
-      <w:proofErr w:type="gramEnd"/>
-      <w:r>
-        <w:rPr>
-          <w:b/>
-          <w:bCs/>
-          <w:u w:val="single"/>
-        </w:rPr>
-        <w:t>.</w:t>
+        <w:t>doc.</w:t>
       </w:r>
       <w:r>
         <w:rPr>
@@ -272,7 +260,6 @@
               </w:rPr>
               <w:t>{{</w:t>
             </w:r>
-            <w:proofErr w:type="gramStart"/>
             <w:r>
               <w:rPr>
                 <w:b/>
@@ -285,15 +272,7 @@
                 <w:b/>
                 <w:bCs/>
               </w:rPr>
-              <w:t>case</w:t>
-            </w:r>
-            <w:proofErr w:type="gramEnd"/>
-            <w:r>
-              <w:rPr>
-                <w:b/>
-                <w:bCs/>
-              </w:rPr>
-              <w:t>.</w:t>
+              <w:t>case.</w:t>
             </w:r>
             <w:r>
               <w:rPr>
@@ -334,7 +313,6 @@
               </w:rPr>
               <w:t>{{</w:t>
             </w:r>
-            <w:proofErr w:type="gramStart"/>
             <w:r>
               <w:rPr>
                 <w:b/>
@@ -347,15 +325,7 @@
                 <w:b/>
                 <w:bCs/>
               </w:rPr>
-              <w:t>case</w:t>
-            </w:r>
-            <w:proofErr w:type="gramEnd"/>
-            <w:r>
-              <w:rPr>
-                <w:b/>
-                <w:bCs/>
-              </w:rPr>
-              <w:t>.</w:t>
+              <w:t>case.</w:t>
             </w:r>
             <w:r>
               <w:rPr>
@@ -452,21 +422,12 @@
               </w:rPr>
               <w:t xml:space="preserve"> {{</w:t>
             </w:r>
-            <w:proofErr w:type="gramStart"/>
-            <w:r>
-              <w:rPr>
-                <w:b/>
-                <w:bCs/>
-              </w:rPr>
-              <w:t>doc.case</w:t>
-            </w:r>
-            <w:proofErr w:type="gramEnd"/>
-            <w:r>
-              <w:rPr>
-                <w:b/>
-                <w:bCs/>
-              </w:rPr>
-              <w:t>.</w:t>
+            <w:r>
+              <w:rPr>
+                <w:b/>
+                <w:bCs/>
+              </w:rPr>
+              <w:t>doc.case.</w:t>
             </w:r>
             <w:r>
               <w:rPr>
@@ -491,7 +452,6 @@
                 <w:bCs/>
               </w:rPr>
             </w:pPr>
-            <w:proofErr w:type="gramStart"/>
             <w:r>
               <w:rPr>
                 <w:b/>
@@ -504,15 +464,7 @@
                 <w:b/>
                 <w:bCs/>
               </w:rPr>
-              <w:t>{</w:t>
-            </w:r>
-            <w:proofErr w:type="gramEnd"/>
-            <w:r>
-              <w:rPr>
-                <w:b/>
-                <w:bCs/>
-              </w:rPr>
-              <w:t xml:space="preserve">% if </w:t>
+              <w:t xml:space="preserve">{% if </w:t>
             </w:r>
             <w:r>
               <w:rPr>
@@ -598,7 +550,6 @@
               </w:rPr>
               <w:t>JUDICIAL DISTRICT # {{</w:t>
             </w:r>
-            <w:proofErr w:type="gramStart"/>
             <w:r>
               <w:rPr>
                 <w:b/>
@@ -613,7 +564,6 @@
               </w:rPr>
               <w:t>.court</w:t>
             </w:r>
-            <w:proofErr w:type="gramEnd"/>
             <w:r>
               <w:rPr>
                 <w:b/>
@@ -653,7 +603,6 @@
               </w:rPr>
               <w:t>{{</w:t>
             </w:r>
-            <w:proofErr w:type="gramStart"/>
             <w:r>
               <w:rPr>
                 <w:b/>
@@ -668,7 +617,6 @@
               </w:rPr>
               <w:t>case</w:t>
             </w:r>
-            <w:proofErr w:type="gramEnd"/>
             <w:r>
               <w:rPr>
                 <w:b/>
@@ -724,23 +672,7 @@
           <w:b/>
           <w:bCs/>
         </w:rPr>
-        <w:t>{{</w:t>
-      </w:r>
-      <w:proofErr w:type="gramStart"/>
-      <w:r>
-        <w:rPr>
-          <w:b/>
-          <w:bCs/>
-        </w:rPr>
-        <w:t>doc.title</w:t>
-      </w:r>
-      <w:proofErr w:type="gramEnd"/>
-      <w:r>
-        <w:rPr>
-          <w:b/>
-          <w:bCs/>
-        </w:rPr>
-        <w:t>}}</w:t>
+        <w:t>{{doc.title}}</w:t>
       </w:r>
     </w:p>
     <w:p>
@@ -826,7 +758,6 @@
       </w:rPr>
       <w:t>{{</w:t>
     </w:r>
-    <w:proofErr w:type="gramStart"/>
     <w:r>
       <w:rPr>
         <w:b/>
@@ -843,17 +774,7 @@
         <w:caps/>
         <w:sz w:val="22"/>
       </w:rPr>
-      <w:t>case.footer</w:t>
-    </w:r>
-    <w:proofErr w:type="gramEnd"/>
-    <w:r>
-      <w:rPr>
-        <w:b/>
-        <w:bCs/>
-        <w:caps/>
-        <w:sz w:val="22"/>
-      </w:rPr>
-      <w:t>}}</w:t>
+      <w:t>case.footer}}</w:t>
     </w:r>
     <w:r>
       <w:rPr>

</xml_diff>

<commit_message>
add ag case # and intervenors
</commit_message>
<xml_diff>
--- a/docassemble/us_tx_family/data/templates/TX-001.001-Basic_Pleading.docx
+++ b/docassemble/us_tx_family/data/templates/TX-001.001-Basic_Pleading.docx
@@ -15,21 +15,11 @@
       <w:r>
         <w:t xml:space="preserve"> if </w:t>
       </w:r>
-      <w:proofErr w:type="spellStart"/>
-      <w:proofErr w:type="gramStart"/>
       <w:r>
         <w:t>doc</w:t>
       </w:r>
       <w:r>
-        <w:t>.sensitive</w:t>
-      </w:r>
-      <w:proofErr w:type="gramEnd"/>
-      <w:r>
-        <w:t>_data</w:t>
-      </w:r>
-      <w:proofErr w:type="spellEnd"/>
-      <w:r>
-        <w:t xml:space="preserve"> %}</w:t>
+        <w:t>.sensitive_data %}</w:t>
       </w:r>
     </w:p>
     <w:p>
@@ -80,6 +70,54 @@
     </w:p>
     <w:p>
       <w:pPr>
+        <w:spacing w:after="0" w:line="240" w:lineRule="auto"/>
+        <w:rPr>
+          <w:sz w:val="20"/>
+          <w:szCs w:val="20"/>
+        </w:rPr>
+      </w:pPr>
+      <w:r>
+        <w:rPr>
+          <w:sz w:val="20"/>
+          <w:szCs w:val="20"/>
+        </w:rPr>
+        <w:t>{%p if case.oag_case_id %}</w:t>
+      </w:r>
+    </w:p>
+    <w:p>
+      <w:pPr>
+        <w:spacing w:after="0" w:line="240" w:lineRule="auto"/>
+        <w:rPr>
+          <w:sz w:val="20"/>
+          <w:szCs w:val="20"/>
+        </w:rPr>
+      </w:pPr>
+      <w:r>
+        <w:rPr>
+          <w:sz w:val="20"/>
+          <w:szCs w:val="20"/>
+        </w:rPr>
+        <w:t>OAG Case: {{case.oag_case_id}}</w:t>
+      </w:r>
+    </w:p>
+    <w:p>
+      <w:pPr>
+        <w:spacing w:after="0" w:line="240" w:lineRule="auto"/>
+        <w:rPr>
+          <w:sz w:val="20"/>
+          <w:szCs w:val="20"/>
+        </w:rPr>
+      </w:pPr>
+      <w:r>
+        <w:rPr>
+          <w:sz w:val="20"/>
+          <w:szCs w:val="20"/>
+        </w:rPr>
+        <w:t>{%p endif %}</w:t>
+      </w:r>
+    </w:p>
+    <w:p>
+      <w:pPr>
         <w:jc w:val="center"/>
         <w:rPr>
           <w:b/>
@@ -96,7 +134,6 @@
         </w:rPr>
         <w:t xml:space="preserve">CAUSE NO. </w:t>
       </w:r>
-      <w:proofErr w:type="gramStart"/>
       <w:r>
         <w:rPr>
           <w:b/>
@@ -124,7 +161,6 @@
         </w:rPr>
         <w:t>case</w:t>
       </w:r>
-      <w:proofErr w:type="gramEnd"/>
       <w:r>
         <w:rPr>
           <w:b/>
@@ -282,7 +318,6 @@
               </w:rPr>
               <w:t>{{</w:t>
             </w:r>
-            <w:proofErr w:type="gramStart"/>
             <w:r>
               <w:rPr>
                 <w:b/>
@@ -305,16 +340,7 @@
                 <w:bCs/>
                 <w:caps/>
               </w:rPr>
-              <w:t>petitioner</w:t>
-            </w:r>
-            <w:proofErr w:type="gramEnd"/>
-            <w:r>
-              <w:rPr>
-                <w:b/>
-                <w:bCs/>
-                <w:caps/>
-              </w:rPr>
-              <w:t>}}</w:t>
+              <w:t>petitioner}}</w:t>
             </w:r>
           </w:p>
           <w:p>
@@ -352,7 +378,6 @@
               </w:rPr>
               <w:t>{{</w:t>
             </w:r>
-            <w:proofErr w:type="gramStart"/>
             <w:r>
               <w:rPr>
                 <w:b/>
@@ -375,16 +400,7 @@
                 <w:bCs/>
                 <w:caps/>
               </w:rPr>
-              <w:t>respondent</w:t>
-            </w:r>
-            <w:proofErr w:type="gramEnd"/>
-            <w:r>
-              <w:rPr>
-                <w:b/>
-                <w:bCs/>
-                <w:caps/>
-              </w:rPr>
-              <w:t>}}</w:t>
+              <w:t>respondent}}</w:t>
             </w:r>
             <w:r>
               <w:rPr>
@@ -486,7 +502,6 @@
               </w:rPr>
               <w:t xml:space="preserve"> {{</w:t>
             </w:r>
-            <w:proofErr w:type="gramStart"/>
             <w:r>
               <w:rPr>
                 <w:b/>
@@ -503,7 +518,6 @@
               </w:rPr>
               <w:t>child</w:t>
             </w:r>
-            <w:proofErr w:type="gramEnd"/>
             <w:r>
               <w:rPr>
                 <w:b/>
@@ -522,7 +536,6 @@
                 <w:caps/>
               </w:rPr>
             </w:pPr>
-            <w:proofErr w:type="gramStart"/>
             <w:r>
               <w:rPr>
                 <w:b/>
@@ -537,16 +550,7 @@
                 <w:bCs/>
                 <w:caps/>
               </w:rPr>
-              <w:t>{</w:t>
-            </w:r>
-            <w:proofErr w:type="gramEnd"/>
-            <w:r>
-              <w:rPr>
-                <w:b/>
-                <w:bCs/>
-                <w:caps/>
-              </w:rPr>
-              <w:t xml:space="preserve">% if </w:t>
+              <w:t xml:space="preserve">{% if </w:t>
             </w:r>
             <w:r>
               <w:rPr>
@@ -588,6 +592,62 @@
               </w:rPr>
               <w:t>{% endif %}</w:t>
             </w:r>
+            <w:r>
+              <w:rPr>
+                <w:b/>
+                <w:bCs/>
+                <w:caps/>
+              </w:rPr>
+              <w:t>{%if doc.case.intervenor.number() &gt; 0 %}</w:t>
+            </w:r>
+          </w:p>
+          <w:p>
+            <w:pPr>
+              <w:spacing w:line="240" w:lineRule="auto"/>
+              <w:rPr>
+                <w:b/>
+                <w:bCs/>
+                <w:caps/>
+              </w:rPr>
+            </w:pPr>
+          </w:p>
+          <w:p>
+            <w:pPr>
+              <w:spacing w:line="240" w:lineRule="auto"/>
+              <w:rPr>
+                <w:b/>
+                <w:bCs/>
+                <w:caps/>
+              </w:rPr>
+            </w:pPr>
+            <w:r>
+              <w:rPr>
+                <w:b/>
+                <w:bCs/>
+                <w:caps/>
+              </w:rPr>
+              <w:t>INTERVENORS:</w:t>
+            </w:r>
+          </w:p>
+          <w:p>
+            <w:pPr>
+              <w:spacing w:line="240" w:lineRule="auto"/>
+              <w:rPr>
+                <w:b/>
+                <w:bCs/>
+                <w:caps/>
+              </w:rPr>
+            </w:pPr>
+            <w:r>
+              <w:rPr>
+                <w:b/>
+                <w:bCs/>
+                <w:caps/>
+              </w:rPr>
+              <w:t>{{doc.case.intervenor}}{%p endif %}</w:t>
+            </w:r>
+            <w:bookmarkStart w:id="0" w:name="_GoBack"/>
+            <w:bookmarkEnd w:id="0"/>
           </w:p>
         </w:tc>
         <w:tc>
@@ -642,7 +702,6 @@
               </w:rPr>
               <w:t>JUDICIAL DISTRICT # {{</w:t>
             </w:r>
-            <w:proofErr w:type="gramStart"/>
             <w:r>
               <w:rPr>
                 <w:b/>
@@ -665,16 +724,7 @@
                 <w:bCs/>
                 <w:caps/>
               </w:rPr>
-              <w:t>.court</w:t>
-            </w:r>
-            <w:proofErr w:type="gramEnd"/>
-            <w:r>
-              <w:rPr>
-                <w:b/>
-                <w:bCs/>
-                <w:caps/>
-              </w:rPr>
-              <w:t>_id</w:t>
+              <w:t>.court_id</w:t>
             </w:r>
             <w:r>
               <w:rPr>
@@ -712,7 +762,6 @@
               </w:rPr>
               <w:t>{{</w:t>
             </w:r>
-            <w:proofErr w:type="gramStart"/>
             <w:r>
               <w:rPr>
                 <w:b/>
@@ -735,16 +784,7 @@
                 <w:bCs/>
                 <w:caps/>
               </w:rPr>
-              <w:t>.county</w:t>
-            </w:r>
-            <w:proofErr w:type="gramEnd"/>
-            <w:r>
-              <w:rPr>
-                <w:b/>
-                <w:bCs/>
-                <w:caps/>
-              </w:rPr>
-              <w:t xml:space="preserve">}} COUNTY, </w:t>
+              <w:t xml:space="preserve">.county}} COUNTY, </w:t>
             </w:r>
             <w:r>
               <w:rPr>
@@ -797,28 +837,8 @@
           <w:b/>
           <w:bCs/>
         </w:rPr>
-        <w:t>{{</w:t>
-      </w:r>
-      <w:proofErr w:type="spellStart"/>
-      <w:proofErr w:type="gramStart"/>
-      <w:r>
-        <w:rPr>
-          <w:b/>
-          <w:bCs/>
-        </w:rPr>
-        <w:t>doc.title</w:t>
-      </w:r>
-      <w:proofErr w:type="spellEnd"/>
-      <w:proofErr w:type="gramEnd"/>
-      <w:r>
-        <w:rPr>
-          <w:b/>
-          <w:bCs/>
-        </w:rPr>
-        <w:t>}}</w:t>
-      </w:r>
-      <w:bookmarkStart w:id="0" w:name="_GoBack"/>
-      <w:bookmarkEnd w:id="0"/>
+        <w:t>{{doc.title}}</w:t>
+      </w:r>
     </w:p>
     <w:sectPr>
       <w:headerReference w:type="even" r:id="rId6"/>
@@ -895,7 +915,6 @@
       </w:rPr>
       <w:t>{{</w:t>
     </w:r>
-    <w:proofErr w:type="gramStart"/>
     <w:r>
       <w:rPr>
         <w:b/>
@@ -912,17 +931,7 @@
         <w:caps/>
         <w:sz w:val="22"/>
       </w:rPr>
-      <w:t>case.footer</w:t>
-    </w:r>
-    <w:proofErr w:type="gramEnd"/>
-    <w:r>
-      <w:rPr>
-        <w:b/>
-        <w:bCs/>
-        <w:caps/>
-        <w:sz w:val="22"/>
-      </w:rPr>
-      <w:t>}}</w:t>
+      <w:t>case.footer}}</w:t>
     </w:r>
     <w:r>
       <w:rPr>

</xml_diff>

<commit_message>
address caption when no ag# or intervenros
</commit_message>
<xml_diff>
--- a/docassemble/us_tx_family/data/templates/TX-001.001-Basic_Pleading.docx
+++ b/docassemble/us_tx_family/data/templates/TX-001.001-Basic_Pleading.docx
@@ -15,21 +15,11 @@
       <w:r>
         <w:t xml:space="preserve"> if </w:t>
       </w:r>
-      <w:proofErr w:type="spellStart"/>
-      <w:proofErr w:type="gramStart"/>
       <w:r>
         <w:t>doc</w:t>
       </w:r>
       <w:r>
-        <w:t>.sensitive</w:t>
-      </w:r>
-      <w:proofErr w:type="gramEnd"/>
-      <w:r>
-        <w:t>_data</w:t>
-      </w:r>
-      <w:proofErr w:type="spellEnd"/>
-      <w:r>
-        <w:t xml:space="preserve"> %}</w:t>
+        <w:t>.sensitive_data %}</w:t>
       </w:r>
     </w:p>
     <w:p>
@@ -91,23 +81,7 @@
           <w:sz w:val="20"/>
           <w:szCs w:val="20"/>
         </w:rPr>
-        <w:t xml:space="preserve">{%p if </w:t>
-      </w:r>
-      <w:proofErr w:type="spellStart"/>
-      <w:r>
-        <w:rPr>
-          <w:sz w:val="20"/>
-          <w:szCs w:val="20"/>
-        </w:rPr>
-        <w:t>case.oag_case_id</w:t>
-      </w:r>
-      <w:proofErr w:type="spellEnd"/>
-      <w:r>
-        <w:rPr>
-          <w:sz w:val="20"/>
-          <w:szCs w:val="20"/>
-        </w:rPr>
-        <w:t xml:space="preserve"> %}</w:t>
+        <w:t>{%p if case.oag_case_id %}</w:t>
       </w:r>
     </w:p>
     <w:p>
@@ -123,23 +97,7 @@
           <w:sz w:val="20"/>
           <w:szCs w:val="20"/>
         </w:rPr>
-        <w:t>OAG Case: {{</w:t>
-      </w:r>
-      <w:proofErr w:type="spellStart"/>
-      <w:r>
-        <w:rPr>
-          <w:sz w:val="20"/>
-          <w:szCs w:val="20"/>
-        </w:rPr>
-        <w:t>case.oag_case_id</w:t>
-      </w:r>
-      <w:proofErr w:type="spellEnd"/>
-      <w:r>
-        <w:rPr>
-          <w:sz w:val="20"/>
-          <w:szCs w:val="20"/>
-        </w:rPr>
-        <w:t>}}</w:t>
+        <w:t>OAG Case: {{case.oag_case_id}}</w:t>
       </w:r>
     </w:p>
     <w:p>
@@ -176,7 +134,6 @@
         </w:rPr>
         <w:t xml:space="preserve">CAUSE NO. </w:t>
       </w:r>
-      <w:proofErr w:type="gramStart"/>
       <w:r>
         <w:rPr>
           <w:b/>
@@ -204,7 +161,6 @@
         </w:rPr>
         <w:t>case</w:t>
       </w:r>
-      <w:proofErr w:type="gramEnd"/>
       <w:r>
         <w:rPr>
           <w:b/>
@@ -362,7 +318,6 @@
               </w:rPr>
               <w:t>{{</w:t>
             </w:r>
-            <w:proofErr w:type="gramStart"/>
             <w:r>
               <w:rPr>
                 <w:b/>
@@ -385,16 +340,7 @@
                 <w:bCs/>
                 <w:caps/>
               </w:rPr>
-              <w:t>petitioner</w:t>
-            </w:r>
-            <w:proofErr w:type="gramEnd"/>
-            <w:r>
-              <w:rPr>
-                <w:b/>
-                <w:bCs/>
-                <w:caps/>
-              </w:rPr>
-              <w:t>}}</w:t>
+              <w:t>petitioner}}</w:t>
             </w:r>
           </w:p>
           <w:p>
@@ -432,7 +378,6 @@
               </w:rPr>
               <w:t>{{</w:t>
             </w:r>
-            <w:proofErr w:type="gramStart"/>
             <w:r>
               <w:rPr>
                 <w:b/>
@@ -455,16 +400,7 @@
                 <w:bCs/>
                 <w:caps/>
               </w:rPr>
-              <w:t>respondent</w:t>
-            </w:r>
-            <w:proofErr w:type="gramEnd"/>
-            <w:r>
-              <w:rPr>
-                <w:b/>
-                <w:bCs/>
-                <w:caps/>
-              </w:rPr>
-              <w:t>}}</w:t>
+              <w:t>respondent}}</w:t>
             </w:r>
             <w:r>
               <w:rPr>
@@ -566,7 +502,6 @@
               </w:rPr>
               <w:t xml:space="preserve"> {{</w:t>
             </w:r>
-            <w:proofErr w:type="gramStart"/>
             <w:r>
               <w:rPr>
                 <w:b/>
@@ -583,7 +518,6 @@
               </w:rPr>
               <w:t>child</w:t>
             </w:r>
-            <w:proofErr w:type="gramEnd"/>
             <w:r>
               <w:rPr>
                 <w:b/>
@@ -602,7 +536,6 @@
                 <w:caps/>
               </w:rPr>
             </w:pPr>
-            <w:proofErr w:type="gramStart"/>
             <w:r>
               <w:rPr>
                 <w:b/>
@@ -617,16 +550,7 @@
                 <w:bCs/>
                 <w:caps/>
               </w:rPr>
-              <w:t>{</w:t>
-            </w:r>
-            <w:proofErr w:type="gramEnd"/>
-            <w:r>
-              <w:rPr>
-                <w:b/>
-                <w:bCs/>
-                <w:caps/>
-              </w:rPr>
-              <w:t xml:space="preserve">% if </w:t>
+              <w:t xml:space="preserve">{% if </w:t>
             </w:r>
             <w:r>
               <w:rPr>
@@ -668,13 +592,41 @@
               </w:rPr>
               <w:t>{% endif %}</w:t>
             </w:r>
-            <w:r>
-              <w:rPr>
-                <w:b/>
-                <w:bCs/>
-                <w:caps/>
-              </w:rPr>
-              <w:t>{%if doc.case.intervenor.number() &gt; 0 %}</w:t>
+          </w:p>
+          <w:p>
+            <w:pPr>
+              <w:spacing w:line="240" w:lineRule="auto"/>
+              <w:rPr>
+                <w:b/>
+                <w:bCs/>
+                <w:caps/>
+              </w:rPr>
+            </w:pPr>
+            <w:r>
+              <w:rPr>
+                <w:b/>
+                <w:bCs/>
+                <w:caps/>
+              </w:rPr>
+              <w:t>{%</w:t>
+            </w:r>
+            <w:r>
+              <w:rPr>
+                <w:b/>
+                <w:bCs/>
+                <w:caps/>
+              </w:rPr>
+              <w:t xml:space="preserve">p </w:t>
+            </w:r>
+            <w:bookmarkStart w:id="0" w:name="_GoBack"/>
+            <w:bookmarkEnd w:id="0"/>
+            <w:r>
+              <w:rPr>
+                <w:b/>
+                <w:bCs/>
+                <w:caps/>
+              </w:rPr>
+              <w:t>if doc.case.intervenor.number() &gt; 0 %}</w:t>
             </w:r>
           </w:p>
           <w:p>
@@ -720,25 +672,7 @@
                 <w:bCs/>
                 <w:caps/>
               </w:rPr>
-              <w:t>{{</w:t>
-            </w:r>
-            <w:proofErr w:type="gramStart"/>
-            <w:r>
-              <w:rPr>
-                <w:b/>
-                <w:bCs/>
-                <w:caps/>
-              </w:rPr>
-              <w:t>doc.case.intervenor</w:t>
-            </w:r>
-            <w:proofErr w:type="gramEnd"/>
-            <w:r>
-              <w:rPr>
-                <w:b/>
-                <w:bCs/>
-                <w:caps/>
-              </w:rPr>
-              <w:t>}}</w:t>
+              <w:t>{{doc.case.intervenor}}</w:t>
             </w:r>
           </w:p>
           <w:p>
@@ -750,8 +684,6 @@
                 <w:caps/>
               </w:rPr>
             </w:pPr>
-            <w:bookmarkStart w:id="0" w:name="_GoBack"/>
-            <w:bookmarkEnd w:id="0"/>
             <w:r>
               <w:rPr>
                 <w:b/>
@@ -814,7 +746,6 @@
               </w:rPr>
               <w:t>JUDICIAL DISTRICT # {{</w:t>
             </w:r>
-            <w:proofErr w:type="gramStart"/>
             <w:r>
               <w:rPr>
                 <w:b/>
@@ -837,16 +768,7 @@
                 <w:bCs/>
                 <w:caps/>
               </w:rPr>
-              <w:t>.court</w:t>
-            </w:r>
-            <w:proofErr w:type="gramEnd"/>
-            <w:r>
-              <w:rPr>
-                <w:b/>
-                <w:bCs/>
-                <w:caps/>
-              </w:rPr>
-              <w:t>_id</w:t>
+              <w:t>.court_id</w:t>
             </w:r>
             <w:r>
               <w:rPr>
@@ -884,7 +806,6 @@
               </w:rPr>
               <w:t>{{</w:t>
             </w:r>
-            <w:proofErr w:type="gramStart"/>
             <w:r>
               <w:rPr>
                 <w:b/>
@@ -907,16 +828,7 @@
                 <w:bCs/>
                 <w:caps/>
               </w:rPr>
-              <w:t>.county</w:t>
-            </w:r>
-            <w:proofErr w:type="gramEnd"/>
-            <w:r>
-              <w:rPr>
-                <w:b/>
-                <w:bCs/>
-                <w:caps/>
-              </w:rPr>
-              <w:t xml:space="preserve">}} COUNTY, </w:t>
+              <w:t xml:space="preserve">.county}} COUNTY, </w:t>
             </w:r>
             <w:r>
               <w:rPr>
@@ -969,25 +881,7 @@
           <w:b/>
           <w:bCs/>
         </w:rPr>
-        <w:t>{{</w:t>
-      </w:r>
-      <w:proofErr w:type="spellStart"/>
-      <w:proofErr w:type="gramStart"/>
-      <w:r>
-        <w:rPr>
-          <w:b/>
-          <w:bCs/>
-        </w:rPr>
-        <w:t>doc.title</w:t>
-      </w:r>
-      <w:proofErr w:type="spellEnd"/>
-      <w:proofErr w:type="gramEnd"/>
-      <w:r>
-        <w:rPr>
-          <w:b/>
-          <w:bCs/>
-        </w:rPr>
-        <w:t>}}</w:t>
+        <w:t>{{doc.title}}</w:t>
       </w:r>
     </w:p>
     <w:sectPr>
@@ -1065,7 +959,6 @@
       </w:rPr>
       <w:t>{{</w:t>
     </w:r>
-    <w:proofErr w:type="gramStart"/>
     <w:r>
       <w:rPr>
         <w:b/>
@@ -1082,17 +975,7 @@
         <w:caps/>
         <w:sz w:val="22"/>
       </w:rPr>
-      <w:t>case.footer</w:t>
-    </w:r>
-    <w:proofErr w:type="gramEnd"/>
-    <w:r>
-      <w:rPr>
-        <w:b/>
-        <w:bCs/>
-        <w:caps/>
-        <w:sz w:val="22"/>
-      </w:rPr>
-      <w:t>}}</w:t>
+      <w:t>case.footer}}</w:t>
     </w:r>
     <w:r>
       <w:rPr>

</xml_diff>

<commit_message>
debugging empty intervenor list
</commit_message>
<xml_diff>
--- a/docassemble/us_tx_family/data/templates/TX-001.001-Basic_Pleading.docx
+++ b/docassemble/us_tx_family/data/templates/TX-001.001-Basic_Pleading.docx
@@ -618,8 +618,6 @@
               </w:rPr>
               <w:t xml:space="preserve">p </w:t>
             </w:r>
-            <w:bookmarkStart w:id="0" w:name="_GoBack"/>
-            <w:bookmarkEnd w:id="0"/>
             <w:r>
               <w:rPr>
                 <w:b/>
@@ -674,23 +672,15 @@
               </w:rPr>
               <w:t>{{doc.case.intervenor}}</w:t>
             </w:r>
-          </w:p>
-          <w:p>
-            <w:pPr>
-              <w:spacing w:line="240" w:lineRule="auto"/>
-              <w:rPr>
-                <w:b/>
-                <w:bCs/>
-                <w:caps/>
-              </w:rPr>
-            </w:pPr>
-            <w:r>
-              <w:rPr>
-                <w:b/>
-                <w:bCs/>
-                <w:caps/>
-              </w:rPr>
-              <w:t>{%p endif %}</w:t>
+            <w:bookmarkStart w:id="0" w:name="_GoBack"/>
+            <w:bookmarkEnd w:id="0"/>
+            <w:r>
+              <w:rPr>
+                <w:b/>
+                <w:bCs/>
+                <w:caps/>
+              </w:rPr>
+              <w:t>{% endif %}</w:t>
             </w:r>
           </w:p>
         </w:tc>

</xml_diff>

<commit_message>
still working on empty intervenor list
</commit_message>
<xml_diff>
--- a/docassemble/us_tx_family/data/templates/TX-001.001-Basic_Pleading.docx
+++ b/docassemble/us_tx_family/data/templates/TX-001.001-Basic_Pleading.docx
@@ -602,6 +602,8 @@
                 <w:caps/>
               </w:rPr>
             </w:pPr>
+            <w:bookmarkStart w:id="0" w:name="_GoBack"/>
+            <w:bookmarkEnd w:id="0"/>
             <w:r>
               <w:rPr>
                 <w:b/>
@@ -616,7 +618,7 @@
                 <w:bCs/>
                 <w:caps/>
               </w:rPr>
-              <w:t xml:space="preserve">p </w:t>
+              <w:t xml:space="preserve"> </w:t>
             </w:r>
             <w:r>
               <w:rPr>
@@ -670,17 +672,7 @@
                 <w:bCs/>
                 <w:caps/>
               </w:rPr>
-              <w:t>{{doc.case.intervenor}}</w:t>
-            </w:r>
-            <w:bookmarkStart w:id="0" w:name="_GoBack"/>
-            <w:bookmarkEnd w:id="0"/>
-            <w:r>
-              <w:rPr>
-                <w:b/>
-                <w:bCs/>
-                <w:caps/>
-              </w:rPr>
-              <w:t>{% endif %}</w:t>
+              <w:t>{{doc.case.intervenor}}{% endif %}</w:t>
             </w:r>
           </w:p>
         </w:tc>

</xml_diff>

<commit_message>
make %p qualifiers match
</commit_message>
<xml_diff>
--- a/docassemble/us_tx_family/data/templates/TX-001.001-Basic_Pleading.docx
+++ b/docassemble/us_tx_family/data/templates/TX-001.001-Basic_Pleading.docx
@@ -15,11 +15,16 @@
       <w:r>
         <w:t xml:space="preserve"> if </w:t>
       </w:r>
+      <w:proofErr w:type="spellStart"/>
       <w:r>
         <w:t>doc</w:t>
       </w:r>
       <w:r>
-        <w:t>.sensitive_data %}</w:t>
+        <w:t>.sensitive_data</w:t>
+      </w:r>
+      <w:proofErr w:type="spellEnd"/>
+      <w:r>
+        <w:t xml:space="preserve"> %}</w:t>
       </w:r>
     </w:p>
     <w:p>
@@ -81,7 +86,23 @@
           <w:sz w:val="20"/>
           <w:szCs w:val="20"/>
         </w:rPr>
-        <w:t>{%p if case.oag_case_id %}</w:t>
+        <w:t xml:space="preserve">{%p if </w:t>
+      </w:r>
+      <w:proofErr w:type="spellStart"/>
+      <w:r>
+        <w:rPr>
+          <w:sz w:val="20"/>
+          <w:szCs w:val="20"/>
+        </w:rPr>
+        <w:t>case.oag_case_id</w:t>
+      </w:r>
+      <w:proofErr w:type="spellEnd"/>
+      <w:r>
+        <w:rPr>
+          <w:sz w:val="20"/>
+          <w:szCs w:val="20"/>
+        </w:rPr>
+        <w:t xml:space="preserve"> %}</w:t>
       </w:r>
     </w:p>
     <w:p>
@@ -97,7 +118,23 @@
           <w:sz w:val="20"/>
           <w:szCs w:val="20"/>
         </w:rPr>
-        <w:t>OAG Case: {{case.oag_case_id}}</w:t>
+        <w:t>OAG Case: {{</w:t>
+      </w:r>
+      <w:proofErr w:type="spellStart"/>
+      <w:r>
+        <w:rPr>
+          <w:sz w:val="20"/>
+          <w:szCs w:val="20"/>
+        </w:rPr>
+        <w:t>case.oag_case_id</w:t>
+      </w:r>
+      <w:proofErr w:type="spellEnd"/>
+      <w:r>
+        <w:rPr>
+          <w:sz w:val="20"/>
+          <w:szCs w:val="20"/>
+        </w:rPr>
+        <w:t>}}</w:t>
       </w:r>
     </w:p>
     <w:p>
@@ -526,6 +563,16 @@
               </w:rPr>
               <w:t xml:space="preserve">}}, </w:t>
             </w:r>
+            <w:r>
+              <w:rPr>
+                <w:b/>
+                <w:bCs/>
+                <w:caps/>
+              </w:rPr>
+              <w:t xml:space="preserve">MINOR </w:t>
+            </w:r>
+            <w:bookmarkStart w:id="0" w:name="_GoBack"/>
+            <w:bookmarkEnd w:id="0"/>
           </w:p>
           <w:p>
             <w:pPr>
@@ -592,18 +639,6 @@
               </w:rPr>
               <w:t>{% endif %}</w:t>
             </w:r>
-          </w:p>
-          <w:p>
-            <w:pPr>
-              <w:spacing w:line="240" w:lineRule="auto"/>
-              <w:rPr>
-                <w:b/>
-                <w:bCs/>
-                <w:caps/>
-              </w:rPr>
-            </w:pPr>
-            <w:bookmarkStart w:id="0" w:name="_GoBack"/>
-            <w:bookmarkEnd w:id="0"/>
             <w:r>
               <w:rPr>
                 <w:b/>
@@ -863,7 +898,23 @@
           <w:b/>
           <w:bCs/>
         </w:rPr>
-        <w:t>{{doc.title}}</w:t>
+        <w:t>{{</w:t>
+      </w:r>
+      <w:proofErr w:type="spellStart"/>
+      <w:r>
+        <w:rPr>
+          <w:b/>
+          <w:bCs/>
+        </w:rPr>
+        <w:t>doc.title</w:t>
+      </w:r>
+      <w:proofErr w:type="spellEnd"/>
+      <w:r>
+        <w:rPr>
+          <w:b/>
+          <w:bCs/>
+        </w:rPr>
+        <w:t>}}</w:t>
       </w:r>
     </w:p>
     <w:sectPr>

</xml_diff>

<commit_message>
remove extra line break
</commit_message>
<xml_diff>
--- a/docassemble/us_tx_family/data/templates/TX-001.001-Basic_Pleading.docx
+++ b/docassemble/us_tx_family/data/templates/TX-001.001-Basic_Pleading.docx
@@ -15,16 +15,16 @@
       <w:r>
         <w:t xml:space="preserve"> if </w:t>
       </w:r>
-      <w:proofErr w:type="spellStart"/>
+      <w:proofErr w:type="gramStart"/>
       <w:r>
         <w:t>doc</w:t>
       </w:r>
       <w:r>
-        <w:t>.sensitive_data</w:t>
-      </w:r>
-      <w:proofErr w:type="spellEnd"/>
-      <w:r>
-        <w:t xml:space="preserve"> %}</w:t>
+        <w:t>.sensitive</w:t>
+      </w:r>
+      <w:proofErr w:type="gramEnd"/>
+      <w:r>
+        <w:t>_data %}</w:t>
       </w:r>
     </w:p>
     <w:p>
@@ -86,23 +86,7 @@
           <w:sz w:val="20"/>
           <w:szCs w:val="20"/>
         </w:rPr>
-        <w:t xml:space="preserve">{%p if </w:t>
-      </w:r>
-      <w:proofErr w:type="spellStart"/>
-      <w:r>
-        <w:rPr>
-          <w:sz w:val="20"/>
-          <w:szCs w:val="20"/>
-        </w:rPr>
-        <w:t>case.oag_case_id</w:t>
-      </w:r>
-      <w:proofErr w:type="spellEnd"/>
-      <w:r>
-        <w:rPr>
-          <w:sz w:val="20"/>
-          <w:szCs w:val="20"/>
-        </w:rPr>
-        <w:t xml:space="preserve"> %}</w:t>
+        <w:t>{%p if case.oag_case_id %}</w:t>
       </w:r>
     </w:p>
     <w:p>
@@ -118,23 +102,7 @@
           <w:sz w:val="20"/>
           <w:szCs w:val="20"/>
         </w:rPr>
-        <w:t>OAG Case: {{</w:t>
-      </w:r>
-      <w:proofErr w:type="spellStart"/>
-      <w:r>
-        <w:rPr>
-          <w:sz w:val="20"/>
-          <w:szCs w:val="20"/>
-        </w:rPr>
-        <w:t>case.oag_case_id</w:t>
-      </w:r>
-      <w:proofErr w:type="spellEnd"/>
-      <w:r>
-        <w:rPr>
-          <w:sz w:val="20"/>
-          <w:szCs w:val="20"/>
-        </w:rPr>
-        <w:t>}}</w:t>
+        <w:t>OAG Case: {{case.oag_case_id}}</w:t>
       </w:r>
     </w:p>
     <w:p>
@@ -171,6 +139,7 @@
         </w:rPr>
         <w:t xml:space="preserve">CAUSE NO. </w:t>
       </w:r>
+      <w:proofErr w:type="gramStart"/>
       <w:r>
         <w:rPr>
           <w:b/>
@@ -198,6 +167,7 @@
         </w:rPr>
         <w:t>case</w:t>
       </w:r>
+      <w:proofErr w:type="gramEnd"/>
       <w:r>
         <w:rPr>
           <w:b/>
@@ -355,6 +325,7 @@
               </w:rPr>
               <w:t>{{</w:t>
             </w:r>
+            <w:proofErr w:type="gramStart"/>
             <w:r>
               <w:rPr>
                 <w:b/>
@@ -377,7 +348,16 @@
                 <w:bCs/>
                 <w:caps/>
               </w:rPr>
-              <w:t>petitioner}}</w:t>
+              <w:t>petitioner</w:t>
+            </w:r>
+            <w:proofErr w:type="gramEnd"/>
+            <w:r>
+              <w:rPr>
+                <w:b/>
+                <w:bCs/>
+                <w:caps/>
+              </w:rPr>
+              <w:t>}}</w:t>
             </w:r>
           </w:p>
           <w:p>
@@ -415,6 +395,7 @@
               </w:rPr>
               <w:t>{{</w:t>
             </w:r>
+            <w:proofErr w:type="gramStart"/>
             <w:r>
               <w:rPr>
                 <w:b/>
@@ -437,7 +418,16 @@
                 <w:bCs/>
                 <w:caps/>
               </w:rPr>
-              <w:t>respondent}}</w:t>
+              <w:t>respondent</w:t>
+            </w:r>
+            <w:proofErr w:type="gramEnd"/>
+            <w:r>
+              <w:rPr>
+                <w:b/>
+                <w:bCs/>
+                <w:caps/>
+              </w:rPr>
+              <w:t>}}</w:t>
             </w:r>
             <w:r>
               <w:rPr>
@@ -573,16 +563,6 @@
             </w:r>
             <w:bookmarkStart w:id="0" w:name="_GoBack"/>
             <w:bookmarkEnd w:id="0"/>
-          </w:p>
-          <w:p>
-            <w:pPr>
-              <w:spacing w:line="240" w:lineRule="auto"/>
-              <w:rPr>
-                <w:b/>
-                <w:bCs/>
-                <w:caps/>
-              </w:rPr>
-            </w:pPr>
             <w:r>
               <w:rPr>
                 <w:b/>
@@ -707,7 +687,25 @@
                 <w:bCs/>
                 <w:caps/>
               </w:rPr>
-              <w:t>{{doc.case.intervenor}}{% endif %}</w:t>
+              <w:t>{{</w:t>
+            </w:r>
+            <w:proofErr w:type="gramStart"/>
+            <w:r>
+              <w:rPr>
+                <w:b/>
+                <w:bCs/>
+                <w:caps/>
+              </w:rPr>
+              <w:t>doc.case.intervenor</w:t>
+            </w:r>
+            <w:proofErr w:type="gramEnd"/>
+            <w:r>
+              <w:rPr>
+                <w:b/>
+                <w:bCs/>
+                <w:caps/>
+              </w:rPr>
+              <w:t>}}{% endif %}</w:t>
             </w:r>
           </w:p>
         </w:tc>
@@ -763,6 +761,7 @@
               </w:rPr>
               <w:t>JUDICIAL DISTRICT # {{</w:t>
             </w:r>
+            <w:proofErr w:type="gramStart"/>
             <w:r>
               <w:rPr>
                 <w:b/>
@@ -785,7 +784,16 @@
                 <w:bCs/>
                 <w:caps/>
               </w:rPr>
-              <w:t>.court_id</w:t>
+              <w:t>.court</w:t>
+            </w:r>
+            <w:proofErr w:type="gramEnd"/>
+            <w:r>
+              <w:rPr>
+                <w:b/>
+                <w:bCs/>
+                <w:caps/>
+              </w:rPr>
+              <w:t>_id</w:t>
             </w:r>
             <w:r>
               <w:rPr>
@@ -823,6 +831,7 @@
               </w:rPr>
               <w:t>{{</w:t>
             </w:r>
+            <w:proofErr w:type="gramStart"/>
             <w:r>
               <w:rPr>
                 <w:b/>
@@ -845,7 +854,16 @@
                 <w:bCs/>
                 <w:caps/>
               </w:rPr>
-              <w:t xml:space="preserve">.county}} COUNTY, </w:t>
+              <w:t>.county</w:t>
+            </w:r>
+            <w:proofErr w:type="gramEnd"/>
+            <w:r>
+              <w:rPr>
+                <w:b/>
+                <w:bCs/>
+                <w:caps/>
+              </w:rPr>
+              <w:t xml:space="preserve">}} COUNTY, </w:t>
             </w:r>
             <w:r>
               <w:rPr>
@@ -900,7 +918,7 @@
         </w:rPr>
         <w:t>{{</w:t>
       </w:r>
-      <w:proofErr w:type="spellStart"/>
+      <w:proofErr w:type="gramStart"/>
       <w:r>
         <w:rPr>
           <w:b/>
@@ -908,7 +926,7 @@
         </w:rPr>
         <w:t>doc.title</w:t>
       </w:r>
-      <w:proofErr w:type="spellEnd"/>
+      <w:proofErr w:type="gramEnd"/>
       <w:r>
         <w:rPr>
           <w:b/>
@@ -992,6 +1010,7 @@
       </w:rPr>
       <w:t>{{</w:t>
     </w:r>
+    <w:proofErr w:type="gramStart"/>
     <w:r>
       <w:rPr>
         <w:b/>
@@ -1008,7 +1027,17 @@
         <w:caps/>
         <w:sz w:val="22"/>
       </w:rPr>
-      <w:t>case.footer}}</w:t>
+      <w:t>case.footer</w:t>
+    </w:r>
+    <w:proofErr w:type="gramEnd"/>
+    <w:r>
+      <w:rPr>
+        <w:b/>
+        <w:bCs/>
+        <w:caps/>
+        <w:sz w:val="22"/>
+      </w:rPr>
+      <w:t>}}</w:t>
     </w:r>
     <w:r>
       <w:rPr>

</xml_diff>

<commit_message>
display parties when not an obvioius family law case
</commit_message>
<xml_diff>
--- a/docassemble/us_tx_family/data/templates/TX-001.001-Basic_Pleading.docx
+++ b/docassemble/us_tx_family/data/templates/TX-001.001-Basic_Pleading.docx
@@ -15,16 +15,11 @@
       <w:r>
         <w:t xml:space="preserve"> if </w:t>
       </w:r>
-      <w:proofErr w:type="gramStart"/>
       <w:r>
         <w:t>doc</w:t>
       </w:r>
       <w:r>
-        <w:t>.sensitive</w:t>
-      </w:r>
-      <w:proofErr w:type="gramEnd"/>
-      <w:r>
-        <w:t>_data %}</w:t>
+        <w:t>.sensitive_data %}</w:t>
       </w:r>
     </w:p>
     <w:p>
@@ -139,7 +134,6 @@
         </w:rPr>
         <w:t xml:space="preserve">CAUSE NO. </w:t>
       </w:r>
-      <w:proofErr w:type="gramStart"/>
       <w:r>
         <w:rPr>
           <w:b/>
@@ -167,7 +161,6 @@
         </w:rPr>
         <w:t>case</w:t>
       </w:r>
-      <w:proofErr w:type="gramEnd"/>
       <w:r>
         <w:rPr>
           <w:b/>
@@ -211,8 +204,8 @@
         <w:tblLook w:val="04A0" w:firstRow="1" w:lastRow="0" w:firstColumn="1" w:lastColumn="0" w:noHBand="0" w:noVBand="1"/>
       </w:tblPr>
       <w:tblGrid>
-        <w:gridCol w:w="4675"/>
-        <w:gridCol w:w="4675"/>
+        <w:gridCol w:w="5589"/>
+        <w:gridCol w:w="3771"/>
       </w:tblGrid>
       <w:tr>
         <w:tc>
@@ -325,7 +318,6 @@
               </w:rPr>
               <w:t>{{</w:t>
             </w:r>
-            <w:proofErr w:type="gramStart"/>
             <w:r>
               <w:rPr>
                 <w:b/>
@@ -348,16 +340,7 @@
                 <w:bCs/>
                 <w:caps/>
               </w:rPr>
-              <w:t>petitioner</w:t>
-            </w:r>
-            <w:proofErr w:type="gramEnd"/>
-            <w:r>
-              <w:rPr>
-                <w:b/>
-                <w:bCs/>
-                <w:caps/>
-              </w:rPr>
-              <w:t>}}</w:t>
+              <w:t>petitioner}}</w:t>
             </w:r>
           </w:p>
           <w:p>
@@ -395,7 +378,6 @@
               </w:rPr>
               <w:t>{{</w:t>
             </w:r>
-            <w:proofErr w:type="gramStart"/>
             <w:r>
               <w:rPr>
                 <w:b/>
@@ -418,16 +400,7 @@
                 <w:bCs/>
                 <w:caps/>
               </w:rPr>
-              <w:t>respondent</w:t>
-            </w:r>
-            <w:proofErr w:type="gramEnd"/>
-            <w:r>
-              <w:rPr>
-                <w:b/>
-                <w:bCs/>
-                <w:caps/>
-              </w:rPr>
-              <w:t>}}</w:t>
+              <w:t>respondent}}</w:t>
             </w:r>
             <w:r>
               <w:rPr>
@@ -560,6 +533,196 @@
                 <w:caps/>
               </w:rPr>
               <w:t xml:space="preserve">MINOR </w:t>
+            </w:r>
+            <w:r>
+              <w:rPr>
+                <w:b/>
+                <w:bCs/>
+                <w:caps/>
+              </w:rPr>
+              <w:t>Child</w:t>
+            </w:r>
+            <w:r>
+              <w:rPr>
+                <w:b/>
+                <w:bCs/>
+                <w:caps/>
+              </w:rPr>
+              <w:t xml:space="preserve">{% if </w:t>
+            </w:r>
+            <w:r>
+              <w:rPr>
+                <w:b/>
+                <w:bCs/>
+                <w:caps/>
+              </w:rPr>
+              <w:t>doc.case.</w:t>
+            </w:r>
+            <w:r>
+              <w:rPr>
+                <w:b/>
+                <w:bCs/>
+                <w:caps/>
+              </w:rPr>
+              <w:t>child.number() &gt; 1%}</w:t>
+            </w:r>
+            <w:r>
+              <w:rPr>
+                <w:b/>
+                <w:bCs/>
+                <w:caps/>
+              </w:rPr>
+              <w:t>ren</w:t>
+            </w:r>
+            <w:r>
+              <w:rPr>
+                <w:b/>
+                <w:bCs/>
+                <w:caps/>
+              </w:rPr>
+              <w:t>{%endif%}</w:t>
+            </w:r>
+            <w:r>
+              <w:rPr>
+                <w:b/>
+                <w:bCs/>
+                <w:caps/>
+              </w:rPr>
+              <w:t>{% endif %}</w:t>
+            </w:r>
+            <w:r>
+              <w:rPr>
+                <w:b/>
+                <w:bCs/>
+                <w:caps/>
+              </w:rPr>
+              <w:t>{%</w:t>
+            </w:r>
+            <w:r>
+              <w:rPr>
+                <w:b/>
+                <w:bCs/>
+                <w:caps/>
+              </w:rPr>
+              <w:t xml:space="preserve"> </w:t>
+            </w:r>
+            <w:r>
+              <w:rPr>
+                <w:b/>
+                <w:bCs/>
+                <w:caps/>
+              </w:rPr>
+              <w:t>if doc.case.intervenor.number() &gt; 0 %}</w:t>
+            </w:r>
+          </w:p>
+          <w:p>
+            <w:pPr>
+              <w:spacing w:line="240" w:lineRule="auto"/>
+              <w:rPr>
+                <w:b/>
+                <w:bCs/>
+                <w:caps/>
+              </w:rPr>
+            </w:pPr>
+            <w:r>
+              <w:rPr>
+                <w:b/>
+                <w:bCs/>
+                <w:caps/>
+              </w:rPr>
+              <w:t>{%p if not doc.case.is_divorce and doc.case.child.number == 0}</w:t>
+            </w:r>
+          </w:p>
+          <w:p>
+            <w:pPr>
+              <w:spacing w:line="240" w:lineRule="auto"/>
+              <w:rPr>
+                <w:b/>
+                <w:bCs/>
+                <w:caps/>
+              </w:rPr>
+            </w:pPr>
+            <w:r>
+              <w:rPr>
+                <w:b/>
+                <w:bCs/>
+                <w:caps/>
+              </w:rPr>
+              <w:t>{{doc.case.petitioner}},</w:t>
+            </w:r>
+          </w:p>
+          <w:p>
+            <w:pPr>
+              <w:spacing w:line="240" w:lineRule="auto"/>
+              <w:rPr>
+                <w:b/>
+                <w:bCs/>
+                <w:caps/>
+              </w:rPr>
+            </w:pPr>
+            <w:r>
+              <w:rPr>
+                <w:b/>
+                <w:bCs/>
+                <w:caps/>
+              </w:rPr>
+              <w:tab/>
+              <w:t>{{doc.case.petitioner.as_noun()}}</w:t>
+            </w:r>
+          </w:p>
+          <w:p>
+            <w:pPr>
+              <w:spacing w:line="240" w:lineRule="auto"/>
+              <w:rPr>
+                <w:b/>
+                <w:bCs/>
+                <w:caps/>
+              </w:rPr>
+            </w:pPr>
+            <w:r>
+              <w:rPr>
+                <w:b/>
+                <w:bCs/>
+                <w:caps/>
+              </w:rPr>
+              <w:t>v.</w:t>
+            </w:r>
+          </w:p>
+          <w:p>
+            <w:pPr>
+              <w:spacing w:line="240" w:lineRule="auto"/>
+              <w:rPr>
+                <w:b/>
+                <w:bCs/>
+                <w:caps/>
+              </w:rPr>
+            </w:pPr>
+            <w:r>
+              <w:rPr>
+                <w:b/>
+                <w:bCs/>
+                <w:caps/>
+              </w:rPr>
+              <w:t>{{doc.case.respondent}},</w:t>
+            </w:r>
+          </w:p>
+          <w:p>
+            <w:pPr>
+              <w:spacing w:line="240" w:lineRule="auto"/>
+              <w:rPr>
+                <w:b/>
+                <w:bCs/>
+                <w:caps/>
+              </w:rPr>
+            </w:pPr>
+            <w:r>
+              <w:rPr>
+                <w:b/>
+                <w:bCs/>
+                <w:caps/>
+              </w:rPr>
+              <w:tab/>
+              <w:t>{{doc.case.respondent.as_noun</w:t>
             </w:r>
             <w:bookmarkStart w:id="0" w:name="_GoBack"/>
             <w:bookmarkEnd w:id="0"/>
@@ -569,79 +732,25 @@
                 <w:bCs/>
                 <w:caps/>
               </w:rPr>
-              <w:t>Child</w:t>
-            </w:r>
-            <w:r>
-              <w:rPr>
-                <w:b/>
-                <w:bCs/>
-                <w:caps/>
-              </w:rPr>
-              <w:t xml:space="preserve">{% if </w:t>
-            </w:r>
-            <w:r>
-              <w:rPr>
-                <w:b/>
-                <w:bCs/>
-                <w:caps/>
-              </w:rPr>
-              <w:t>doc.case.</w:t>
-            </w:r>
-            <w:r>
-              <w:rPr>
-                <w:b/>
-                <w:bCs/>
-                <w:caps/>
-              </w:rPr>
-              <w:t>child.number() &gt; 1%}</w:t>
-            </w:r>
-            <w:r>
-              <w:rPr>
-                <w:b/>
-                <w:bCs/>
-                <w:caps/>
-              </w:rPr>
-              <w:t>ren</w:t>
-            </w:r>
-            <w:r>
-              <w:rPr>
-                <w:b/>
-                <w:bCs/>
-                <w:caps/>
-              </w:rPr>
-              <w:t>{%endif%}</w:t>
-            </w:r>
-            <w:r>
-              <w:rPr>
-                <w:b/>
-                <w:bCs/>
-                <w:caps/>
-              </w:rPr>
-              <w:t>{% endif %}</w:t>
-            </w:r>
-            <w:r>
-              <w:rPr>
-                <w:b/>
-                <w:bCs/>
-                <w:caps/>
-              </w:rPr>
-              <w:t>{%</w:t>
-            </w:r>
-            <w:r>
-              <w:rPr>
-                <w:b/>
-                <w:bCs/>
-                <w:caps/>
-              </w:rPr>
-              <w:t xml:space="preserve"> </w:t>
-            </w:r>
-            <w:r>
-              <w:rPr>
-                <w:b/>
-                <w:bCs/>
-                <w:caps/>
-              </w:rPr>
-              <w:t>if doc.case.intervenor.number() &gt; 0 %}</w:t>
+              <w:t>()}}</w:t>
+            </w:r>
+          </w:p>
+          <w:p>
+            <w:pPr>
+              <w:spacing w:line="240" w:lineRule="auto"/>
+              <w:rPr>
+                <w:b/>
+                <w:bCs/>
+                <w:caps/>
+              </w:rPr>
+            </w:pPr>
+            <w:r>
+              <w:rPr>
+                <w:b/>
+                <w:bCs/>
+                <w:caps/>
+              </w:rPr>
+              <w:t>{%p endif %}</w:t>
             </w:r>
           </w:p>
           <w:p>
@@ -687,25 +796,7 @@
                 <w:bCs/>
                 <w:caps/>
               </w:rPr>
-              <w:t>{{</w:t>
-            </w:r>
-            <w:proofErr w:type="gramStart"/>
-            <w:r>
-              <w:rPr>
-                <w:b/>
-                <w:bCs/>
-                <w:caps/>
-              </w:rPr>
-              <w:t>doc.case.intervenor</w:t>
-            </w:r>
-            <w:proofErr w:type="gramEnd"/>
-            <w:r>
-              <w:rPr>
-                <w:b/>
-                <w:bCs/>
-                <w:caps/>
-              </w:rPr>
-              <w:t>}}{% endif %}</w:t>
+              <w:t>{{doc.case.intervenor}}{% endif %}</w:t>
             </w:r>
           </w:p>
         </w:tc>
@@ -761,7 +852,6 @@
               </w:rPr>
               <w:t>JUDICIAL DISTRICT # {{</w:t>
             </w:r>
-            <w:proofErr w:type="gramStart"/>
             <w:r>
               <w:rPr>
                 <w:b/>
@@ -784,16 +874,7 @@
                 <w:bCs/>
                 <w:caps/>
               </w:rPr>
-              <w:t>.court</w:t>
-            </w:r>
-            <w:proofErr w:type="gramEnd"/>
-            <w:r>
-              <w:rPr>
-                <w:b/>
-                <w:bCs/>
-                <w:caps/>
-              </w:rPr>
-              <w:t>_id</w:t>
+              <w:t>.court_id</w:t>
             </w:r>
             <w:r>
               <w:rPr>
@@ -831,7 +912,6 @@
               </w:rPr>
               <w:t>{{</w:t>
             </w:r>
-            <w:proofErr w:type="gramStart"/>
             <w:r>
               <w:rPr>
                 <w:b/>
@@ -854,16 +934,7 @@
                 <w:bCs/>
                 <w:caps/>
               </w:rPr>
-              <w:t>.county</w:t>
-            </w:r>
-            <w:proofErr w:type="gramEnd"/>
-            <w:r>
-              <w:rPr>
-                <w:b/>
-                <w:bCs/>
-                <w:caps/>
-              </w:rPr>
-              <w:t xml:space="preserve">}} COUNTY, </w:t>
+              <w:t xml:space="preserve">.county}} COUNTY, </w:t>
             </w:r>
             <w:r>
               <w:rPr>
@@ -916,23 +987,8 @@
           <w:b/>
           <w:bCs/>
         </w:rPr>
-        <w:t>{{</w:t>
-      </w:r>
-      <w:proofErr w:type="gramStart"/>
-      <w:r>
-        <w:rPr>
-          <w:b/>
-          <w:bCs/>
-        </w:rPr>
-        <w:t>doc.title</w:t>
-      </w:r>
-      <w:proofErr w:type="gramEnd"/>
-      <w:r>
-        <w:rPr>
-          <w:b/>
-          <w:bCs/>
-        </w:rPr>
-        <w:t>}}</w:t>
+        <w:lastRenderedPageBreak/>
+        <w:t>{{doc.title}}</w:t>
       </w:r>
     </w:p>
     <w:sectPr>
@@ -1010,7 +1066,6 @@
       </w:rPr>
       <w:t>{{</w:t>
     </w:r>
-    <w:proofErr w:type="gramStart"/>
     <w:r>
       <w:rPr>
         <w:b/>
@@ -1027,17 +1082,7 @@
         <w:caps/>
         <w:sz w:val="22"/>
       </w:rPr>
-      <w:t>case.footer</w:t>
-    </w:r>
-    <w:proofErr w:type="gramEnd"/>
-    <w:r>
-      <w:rPr>
-        <w:b/>
-        <w:bCs/>
-        <w:caps/>
-        <w:sz w:val="22"/>
-      </w:rPr>
-      <w:t>}}</w:t>
+      <w:t>case.footer}}</w:t>
     </w:r>
     <w:r>
       <w:rPr>

</xml_diff>

<commit_message>
fixed reference to number()
</commit_message>
<xml_diff>
--- a/docassemble/us_tx_family/data/templates/TX-001.001-Basic_Pleading.docx
+++ b/docassemble/us_tx_family/data/templates/TX-001.001-Basic_Pleading.docx
@@ -164,13 +164,16 @@
         <w:rPr>
           <w:b/>
           <w:bCs/>
+          <w:caps/>
           <w:u w:val="single"/>
         </w:rPr>
       </w:pPr>
+      <w:bookmarkStart w:id="0" w:name="_GoBack"/>
       <w:r>
         <w:rPr>
           <w:b/>
           <w:bCs/>
+          <w:caps/>
         </w:rPr>
         <w:t xml:space="preserve">CAUSE NO. </w:t>
       </w:r>
@@ -179,57 +182,53 @@
         <w:rPr>
           <w:b/>
           <w:bCs/>
+          <w:caps/>
           <w:u w:val="single"/>
         </w:rPr>
         <w:t xml:space="preserve">{{ </w:t>
       </w:r>
-      <w:proofErr w:type="spellStart"/>
       <w:r>
         <w:rPr>
           <w:b/>
           <w:bCs/>
+          <w:caps/>
           <w:u w:val="single"/>
         </w:rPr>
-        <w:t>doc</w:t>
-      </w:r>
-      <w:proofErr w:type="gramEnd"/>
+        <w:t>doc.</w:t>
+      </w:r>
       <w:r>
         <w:rPr>
           <w:b/>
           <w:bCs/>
+          <w:caps/>
           <w:u w:val="single"/>
         </w:rPr>
-        <w:t>.</w:t>
-      </w:r>
+        <w:t>case</w:t>
+      </w:r>
+      <w:proofErr w:type="gramEnd"/>
       <w:r>
         <w:rPr>
           <w:b/>
           <w:bCs/>
+          <w:caps/>
           <w:u w:val="single"/>
         </w:rPr>
-        <w:t>case</w:t>
+        <w:t>.case_</w:t>
       </w:r>
       <w:r>
         <w:rPr>
           <w:b/>
           <w:bCs/>
+          <w:caps/>
           <w:u w:val="single"/>
         </w:rPr>
-        <w:t>.case_</w:t>
+        <w:t>id</w:t>
       </w:r>
       <w:r>
         <w:rPr>
           <w:b/>
           <w:bCs/>
-          <w:u w:val="single"/>
-        </w:rPr>
-        <w:t>id</w:t>
-      </w:r>
-      <w:proofErr w:type="spellEnd"/>
-      <w:r>
-        <w:rPr>
-          <w:b/>
-          <w:bCs/>
+          <w:caps/>
           <w:u w:val="single"/>
         </w:rPr>
         <w:t>}}</w:t>
@@ -250,8 +249,8 @@
         <w:tblLook w:val="04A0" w:firstRow="1" w:lastRow="0" w:firstColumn="1" w:lastColumn="0" w:noHBand="0" w:noVBand="1"/>
       </w:tblPr>
       <w:tblGrid>
-        <w:gridCol w:w="4979"/>
-        <w:gridCol w:w="4381"/>
+        <w:gridCol w:w="5589"/>
+        <w:gridCol w:w="3771"/>
       </w:tblGrid>
       <w:tr>
         <w:tc>
@@ -267,12 +266,14 @@
               <w:rPr>
                 <w:b/>
                 <w:bCs/>
+                <w:caps/>
               </w:rPr>
             </w:pPr>
             <w:r>
               <w:rPr>
                 <w:b/>
                 <w:bCs/>
+                <w:caps/>
               </w:rPr>
               <w:t>{%</w:t>
             </w:r>
@@ -280,6 +281,7 @@
               <w:rPr>
                 <w:b/>
                 <w:bCs/>
+                <w:caps/>
               </w:rPr>
               <w:t xml:space="preserve"> </w:t>
             </w:r>
@@ -287,14 +289,15 @@
               <w:rPr>
                 <w:b/>
                 <w:bCs/>
+                <w:caps/>
               </w:rPr>
               <w:t xml:space="preserve">if </w:t>
             </w:r>
-            <w:proofErr w:type="spellStart"/>
-            <w:r>
-              <w:rPr>
-                <w:b/>
-                <w:bCs/>
+            <w:r>
+              <w:rPr>
+                <w:b/>
+                <w:bCs/>
+                <w:caps/>
               </w:rPr>
               <w:t>doc.</w:t>
             </w:r>
@@ -302,6 +305,7 @@
               <w:rPr>
                 <w:b/>
                 <w:bCs/>
+                <w:caps/>
               </w:rPr>
               <w:t>case</w:t>
             </w:r>
@@ -309,16 +313,9 @@
               <w:rPr>
                 <w:b/>
                 <w:bCs/>
-              </w:rPr>
-              <w:t>.is_divorce</w:t>
-            </w:r>
-            <w:proofErr w:type="spellEnd"/>
-            <w:r>
-              <w:rPr>
-                <w:b/>
-                <w:bCs/>
-              </w:rPr>
-              <w:t xml:space="preserve"> %}IN THE MATTER OF</w:t>
+                <w:caps/>
+              </w:rPr>
+              <w:t>.is_divorce %}IN THE MATTER OF</w:t>
             </w:r>
           </w:p>
           <w:p>
@@ -327,12 +324,14 @@
               <w:rPr>
                 <w:b/>
                 <w:bCs/>
+                <w:caps/>
               </w:rPr>
             </w:pPr>
             <w:r>
               <w:rPr>
                 <w:b/>
                 <w:bCs/>
+                <w:caps/>
               </w:rPr>
               <w:t>THE MARRIAGE OF</w:t>
             </w:r>
@@ -343,6 +342,7 @@
               <w:rPr>
                 <w:b/>
                 <w:bCs/>
+                <w:caps/>
               </w:rPr>
             </w:pPr>
           </w:p>
@@ -352,21 +352,23 @@
               <w:rPr>
                 <w:b/>
                 <w:bCs/>
+                <w:caps/>
               </w:rPr>
             </w:pPr>
             <w:r>
               <w:rPr>
                 <w:b/>
                 <w:bCs/>
+                <w:caps/>
               </w:rPr>
               <w:t>{{</w:t>
             </w:r>
-            <w:proofErr w:type="spellStart"/>
             <w:proofErr w:type="gramStart"/>
             <w:r>
               <w:rPr>
                 <w:b/>
                 <w:bCs/>
+                <w:caps/>
               </w:rPr>
               <w:t>doc.</w:t>
             </w:r>
@@ -374,29 +376,24 @@
               <w:rPr>
                 <w:b/>
                 <w:bCs/>
-              </w:rPr>
-              <w:t>case</w:t>
+                <w:caps/>
+              </w:rPr>
+              <w:t>case.</w:t>
+            </w:r>
+            <w:r>
+              <w:rPr>
+                <w:b/>
+                <w:bCs/>
+                <w:caps/>
+              </w:rPr>
+              <w:t>petitioner</w:t>
             </w:r>
             <w:proofErr w:type="gramEnd"/>
             <w:r>
               <w:rPr>
                 <w:b/>
                 <w:bCs/>
-              </w:rPr>
-              <w:t>.</w:t>
-            </w:r>
-            <w:r>
-              <w:rPr>
-                <w:b/>
-                <w:bCs/>
-              </w:rPr>
-              <w:t>petitioner</w:t>
-            </w:r>
-            <w:proofErr w:type="spellEnd"/>
-            <w:r>
-              <w:rPr>
-                <w:b/>
-                <w:bCs/>
+                <w:caps/>
               </w:rPr>
               <w:t>}}</w:t>
             </w:r>
@@ -407,12 +404,14 @@
               <w:rPr>
                 <w:b/>
                 <w:bCs/>
+                <w:caps/>
               </w:rPr>
             </w:pPr>
             <w:r>
               <w:rPr>
                 <w:b/>
                 <w:bCs/>
+                <w:caps/>
               </w:rPr>
               <w:t>AND</w:t>
             </w:r>
@@ -423,21 +422,23 @@
               <w:rPr>
                 <w:b/>
                 <w:bCs/>
+                <w:caps/>
               </w:rPr>
             </w:pPr>
             <w:r>
               <w:rPr>
                 <w:b/>
                 <w:bCs/>
+                <w:caps/>
               </w:rPr>
               <w:t>{{</w:t>
             </w:r>
-            <w:proofErr w:type="spellStart"/>
             <w:proofErr w:type="gramStart"/>
             <w:r>
               <w:rPr>
                 <w:b/>
                 <w:bCs/>
+                <w:caps/>
               </w:rPr>
               <w:t>doc.</w:t>
             </w:r>
@@ -445,105 +446,90 @@
               <w:rPr>
                 <w:b/>
                 <w:bCs/>
+                <w:caps/>
+              </w:rPr>
+              <w:t>case.</w:t>
+            </w:r>
+            <w:r>
+              <w:rPr>
+                <w:b/>
+                <w:bCs/>
+                <w:caps/>
+              </w:rPr>
+              <w:t>respondent</w:t>
+            </w:r>
+            <w:proofErr w:type="gramEnd"/>
+            <w:r>
+              <w:rPr>
+                <w:b/>
+                <w:bCs/>
+                <w:caps/>
+              </w:rPr>
+              <w:t>}}</w:t>
+            </w:r>
+            <w:r>
+              <w:rPr>
+                <w:b/>
+                <w:bCs/>
+                <w:caps/>
+              </w:rPr>
+              <w:t>{% endif %}</w:t>
+            </w:r>
+            <w:r>
+              <w:rPr>
+                <w:b/>
+                <w:bCs/>
+                <w:caps/>
+              </w:rPr>
+              <w:t xml:space="preserve">{% if </w:t>
+            </w:r>
+            <w:r>
+              <w:rPr>
+                <w:b/>
+                <w:bCs/>
+                <w:caps/>
+              </w:rPr>
+              <w:t>doc.case.</w:t>
+            </w:r>
+            <w:r>
+              <w:rPr>
+                <w:b/>
+                <w:bCs/>
+                <w:caps/>
+              </w:rPr>
+              <w:t>child.</w:t>
+            </w:r>
+            <w:r>
+              <w:rPr>
+                <w:b/>
+                <w:bCs/>
+                <w:caps/>
+              </w:rPr>
+              <w:t>number() &gt; 0</w:t>
+            </w:r>
+            <w:r>
+              <w:rPr>
+                <w:b/>
+                <w:bCs/>
+                <w:caps/>
+              </w:rPr>
+              <w:t xml:space="preserve">%}{% if </w:t>
+            </w:r>
+            <w:r>
+              <w:rPr>
+                <w:b/>
+                <w:bCs/>
+                <w:caps/>
               </w:rPr>
               <w:t>case</w:t>
             </w:r>
-            <w:proofErr w:type="gramEnd"/>
-            <w:r>
-              <w:rPr>
-                <w:b/>
-                <w:bCs/>
-              </w:rPr>
-              <w:t>.</w:t>
-            </w:r>
-            <w:r>
-              <w:rPr>
-                <w:b/>
-                <w:bCs/>
-              </w:rPr>
-              <w:t>respondent</w:t>
-            </w:r>
-            <w:proofErr w:type="spellEnd"/>
-            <w:r>
-              <w:rPr>
-                <w:b/>
-                <w:bCs/>
-              </w:rPr>
-              <w:t>}}</w:t>
-            </w:r>
-            <w:r>
-              <w:rPr>
-                <w:b/>
-                <w:bCs/>
-              </w:rPr>
-              <w:t>{% endif %}</w:t>
-            </w:r>
-            <w:r>
-              <w:rPr>
-                <w:b/>
-                <w:bCs/>
-              </w:rPr>
-              <w:t xml:space="preserve">{% if </w:t>
-            </w:r>
-            <w:proofErr w:type="spellStart"/>
-            <w:r>
-              <w:rPr>
-                <w:b/>
-                <w:bCs/>
-              </w:rPr>
-              <w:t>doc.case.</w:t>
-            </w:r>
-            <w:r>
-              <w:rPr>
-                <w:b/>
-                <w:bCs/>
-              </w:rPr>
-              <w:t>child.</w:t>
-            </w:r>
-            <w:r>
-              <w:rPr>
-                <w:b/>
-                <w:bCs/>
-              </w:rPr>
-              <w:t>number</w:t>
-            </w:r>
-            <w:proofErr w:type="spellEnd"/>
-            <w:r>
-              <w:rPr>
-                <w:b/>
-                <w:bCs/>
-              </w:rPr>
-              <w:t>() &gt; 0</w:t>
-            </w:r>
-            <w:r>
-              <w:rPr>
-                <w:b/>
-                <w:bCs/>
-              </w:rPr>
-              <w:t xml:space="preserve">%}{% if </w:t>
-            </w:r>
-            <w:proofErr w:type="spellStart"/>
-            <w:r>
-              <w:rPr>
-                <w:b/>
-                <w:bCs/>
-              </w:rPr>
-              <w:t>case</w:t>
-            </w:r>
-            <w:r>
-              <w:rPr>
-                <w:b/>
-                <w:bCs/>
-              </w:rPr>
-              <w:t>.is_divorce</w:t>
-            </w:r>
-            <w:proofErr w:type="spellEnd"/>
-            <w:r>
-              <w:rPr>
-                <w:b/>
-                <w:bCs/>
-              </w:rPr>
-              <w:t xml:space="preserve"> %}</w:t>
+            <w:r>
+              <w:rPr>
+                <w:b/>
+                <w:bCs/>
+                <w:caps/>
+              </w:rPr>
+              <w:t>.is_divorce %}</w:t>
             </w:r>
           </w:p>
           <w:p>
@@ -552,6 +538,7 @@
               <w:rPr>
                 <w:b/>
                 <w:bCs/>
+                <w:caps/>
               </w:rPr>
             </w:pPr>
           </w:p>
@@ -561,12 +548,14 @@
               <w:rPr>
                 <w:b/>
                 <w:bCs/>
+                <w:caps/>
               </w:rPr>
             </w:pPr>
             <w:r>
               <w:rPr>
                 <w:b/>
                 <w:bCs/>
+                <w:caps/>
               </w:rPr>
               <w:t>AND {% endif %}IN THE INTEREST OF</w:t>
             </w:r>
@@ -574,38 +563,33 @@
               <w:rPr>
                 <w:b/>
                 <w:bCs/>
+                <w:caps/>
               </w:rPr>
               <w:t xml:space="preserve"> {{</w:t>
             </w:r>
-            <w:proofErr w:type="spellStart"/>
             <w:proofErr w:type="gramStart"/>
             <w:r>
               <w:rPr>
                 <w:b/>
                 <w:bCs/>
-              </w:rPr>
-              <w:t>doc.case</w:t>
+                <w:caps/>
+              </w:rPr>
+              <w:t>doc.case.</w:t>
+            </w:r>
+            <w:r>
+              <w:rPr>
+                <w:b/>
+                <w:bCs/>
+                <w:caps/>
+              </w:rPr>
+              <w:t>child</w:t>
             </w:r>
             <w:proofErr w:type="gramEnd"/>
             <w:r>
               <w:rPr>
                 <w:b/>
                 <w:bCs/>
-              </w:rPr>
-              <w:t>.</w:t>
-            </w:r>
-            <w:r>
-              <w:rPr>
-                <w:b/>
-                <w:bCs/>
-              </w:rPr>
-              <w:t>child</w:t>
-            </w:r>
-            <w:proofErr w:type="spellEnd"/>
-            <w:r>
-              <w:rPr>
-                <w:b/>
-                <w:bCs/>
+                <w:caps/>
               </w:rPr>
               <w:t xml:space="preserve">}}, </w:t>
             </w:r>
@@ -613,6 +597,7 @@
               <w:rPr>
                 <w:b/>
                 <w:bCs/>
+                <w:caps/>
               </w:rPr>
               <w:t xml:space="preserve">MINOR </w:t>
             </w:r>
@@ -620,6 +605,7 @@
               <w:rPr>
                 <w:b/>
                 <w:bCs/>
+                <w:caps/>
               </w:rPr>
               <w:t>Child</w:t>
             </w:r>
@@ -627,14 +613,15 @@
               <w:rPr>
                 <w:b/>
                 <w:bCs/>
+                <w:caps/>
               </w:rPr>
               <w:t xml:space="preserve">{% if </w:t>
             </w:r>
-            <w:proofErr w:type="spellStart"/>
-            <w:r>
-              <w:rPr>
-                <w:b/>
-                <w:bCs/>
+            <w:r>
+              <w:rPr>
+                <w:b/>
+                <w:bCs/>
+                <w:caps/>
               </w:rPr>
               <w:t>doc.case.</w:t>
             </w:r>
@@ -642,21 +629,15 @@
               <w:rPr>
                 <w:b/>
                 <w:bCs/>
-              </w:rPr>
-              <w:t>child.number</w:t>
-            </w:r>
-            <w:proofErr w:type="spellEnd"/>
-            <w:r>
-              <w:rPr>
-                <w:b/>
-                <w:bCs/>
-              </w:rPr>
-              <w:t>() &gt; 1%}</w:t>
-            </w:r>
-            <w:r>
-              <w:rPr>
-                <w:b/>
-                <w:bCs/>
+                <w:caps/>
+              </w:rPr>
+              <w:t>child.number() &gt; 1%}</w:t>
+            </w:r>
+            <w:r>
+              <w:rPr>
+                <w:b/>
+                <w:bCs/>
+                <w:caps/>
               </w:rPr>
               <w:t>ren</w:t>
             </w:r>
@@ -664,6 +645,7 @@
               <w:rPr>
                 <w:b/>
                 <w:bCs/>
+                <w:caps/>
               </w:rPr>
               <w:t>{%endif%}</w:t>
             </w:r>
@@ -671,6 +653,7 @@
               <w:rPr>
                 <w:b/>
                 <w:bCs/>
+                <w:caps/>
               </w:rPr>
               <w:t>{% endif %}</w:t>
             </w:r>
@@ -681,53 +664,40 @@
               <w:rPr>
                 <w:b/>
                 <w:bCs/>
+                <w:caps/>
               </w:rPr>
             </w:pPr>
             <w:r>
               <w:rPr>
                 <w:b/>
                 <w:bCs/>
-              </w:rPr>
-              <w:t xml:space="preserve">{%p if not </w:t>
-            </w:r>
-            <w:proofErr w:type="spellStart"/>
-            <w:r>
-              <w:rPr>
-                <w:b/>
-                <w:bCs/>
-              </w:rPr>
-              <w:t>doc.case.is_divorce</w:t>
-            </w:r>
-            <w:proofErr w:type="spellEnd"/>
-            <w:r>
-              <w:rPr>
-                <w:b/>
-                <w:bCs/>
-              </w:rPr>
-              <w:t xml:space="preserve"> and </w:t>
-            </w:r>
-            <w:proofErr w:type="spellStart"/>
+                <w:caps/>
+              </w:rPr>
+              <w:t xml:space="preserve">{%p if not doc.case.is_divorce and </w:t>
+            </w:r>
             <w:proofErr w:type="gramStart"/>
             <w:r>
               <w:rPr>
                 <w:b/>
                 <w:bCs/>
-              </w:rPr>
-              <w:t>doc.case</w:t>
+                <w:caps/>
+              </w:rPr>
+              <w:t>doc.case.child.number</w:t>
             </w:r>
             <w:proofErr w:type="gramEnd"/>
             <w:r>
               <w:rPr>
                 <w:b/>
                 <w:bCs/>
-              </w:rPr>
-              <w:t>.child.number</w:t>
-            </w:r>
-            <w:proofErr w:type="spellEnd"/>
-            <w:r>
-              <w:rPr>
-                <w:b/>
-                <w:bCs/>
+                <w:caps/>
+              </w:rPr>
+              <w:t>()</w:t>
+            </w:r>
+            <w:r>
+              <w:rPr>
+                <w:b/>
+                <w:bCs/>
+                <w:caps/>
               </w:rPr>
               <w:t xml:space="preserve"> == 0}</w:t>
             </w:r>
@@ -738,37 +708,32 @@
               <w:rPr>
                 <w:b/>
                 <w:bCs/>
+                <w:caps/>
               </w:rPr>
             </w:pPr>
             <w:r>
               <w:rPr>
                 <w:b/>
                 <w:bCs/>
+                <w:caps/>
               </w:rPr>
               <w:t>{{</w:t>
             </w:r>
-            <w:proofErr w:type="spellStart"/>
             <w:proofErr w:type="gramStart"/>
             <w:r>
               <w:rPr>
                 <w:b/>
                 <w:bCs/>
-              </w:rPr>
-              <w:t>doc.case</w:t>
+                <w:caps/>
+              </w:rPr>
+              <w:t>doc.case.petitioner</w:t>
             </w:r>
             <w:proofErr w:type="gramEnd"/>
             <w:r>
               <w:rPr>
                 <w:b/>
                 <w:bCs/>
-              </w:rPr>
-              <w:t>.petitioner</w:t>
-            </w:r>
-            <w:proofErr w:type="spellEnd"/>
-            <w:r>
-              <w:rPr>
-                <w:b/>
-                <w:bCs/>
+                <w:caps/>
               </w:rPr>
               <w:t>}},</w:t>
             </w:r>
@@ -779,45 +744,33 @@
               <w:rPr>
                 <w:b/>
                 <w:bCs/>
+                <w:caps/>
               </w:rPr>
             </w:pPr>
             <w:r>
               <w:rPr>
                 <w:b/>
                 <w:bCs/>
+                <w:caps/>
               </w:rPr>
               <w:tab/>
-              <w:t>{{</w:t>
-            </w:r>
-            <w:proofErr w:type="spellStart"/>
-            <w:r>
-              <w:rPr>
-                <w:b/>
-                <w:bCs/>
-              </w:rPr>
-              <w:t>doc.case.petitioner.as_</w:t>
+              <w:t>{{doc.case.petitioner.as_</w:t>
             </w:r>
             <w:proofErr w:type="gramStart"/>
             <w:r>
               <w:rPr>
                 <w:b/>
                 <w:bCs/>
-              </w:rPr>
-              <w:t>noun</w:t>
-            </w:r>
-            <w:proofErr w:type="spellEnd"/>
-            <w:r>
-              <w:rPr>
-                <w:b/>
-                <w:bCs/>
-              </w:rPr>
-              <w:t>(</w:t>
+                <w:caps/>
+              </w:rPr>
+              <w:t>noun(</w:t>
             </w:r>
             <w:proofErr w:type="gramEnd"/>
             <w:r>
               <w:rPr>
                 <w:b/>
                 <w:bCs/>
+                <w:caps/>
               </w:rPr>
               <w:t>)}}</w:t>
             </w:r>
@@ -828,12 +781,14 @@
               <w:rPr>
                 <w:b/>
                 <w:bCs/>
+                <w:caps/>
               </w:rPr>
             </w:pPr>
             <w:r>
               <w:rPr>
                 <w:b/>
                 <w:bCs/>
+                <w:caps/>
               </w:rPr>
               <w:t>v.</w:t>
             </w:r>
@@ -844,37 +799,32 @@
               <w:rPr>
                 <w:b/>
                 <w:bCs/>
+                <w:caps/>
               </w:rPr>
             </w:pPr>
             <w:r>
               <w:rPr>
                 <w:b/>
                 <w:bCs/>
+                <w:caps/>
               </w:rPr>
               <w:t>{{</w:t>
             </w:r>
-            <w:proofErr w:type="spellStart"/>
             <w:proofErr w:type="gramStart"/>
             <w:r>
               <w:rPr>
                 <w:b/>
                 <w:bCs/>
-              </w:rPr>
-              <w:t>doc.case</w:t>
+                <w:caps/>
+              </w:rPr>
+              <w:t>doc.case.respondent</w:t>
             </w:r>
             <w:proofErr w:type="gramEnd"/>
             <w:r>
               <w:rPr>
                 <w:b/>
                 <w:bCs/>
-              </w:rPr>
-              <w:t>.respondent</w:t>
-            </w:r>
-            <w:proofErr w:type="spellEnd"/>
-            <w:r>
-              <w:rPr>
-                <w:b/>
-                <w:bCs/>
+                <w:caps/>
               </w:rPr>
               <w:t>}},</w:t>
             </w:r>
@@ -885,45 +835,33 @@
               <w:rPr>
                 <w:b/>
                 <w:bCs/>
+                <w:caps/>
               </w:rPr>
             </w:pPr>
             <w:r>
               <w:rPr>
                 <w:b/>
                 <w:bCs/>
+                <w:caps/>
               </w:rPr>
               <w:tab/>
-              <w:t>{{</w:t>
-            </w:r>
-            <w:proofErr w:type="spellStart"/>
-            <w:r>
-              <w:rPr>
-                <w:b/>
-                <w:bCs/>
-              </w:rPr>
-              <w:t>doc.case.respondent.as_</w:t>
+              <w:t>{{doc.case.respondent.as_</w:t>
             </w:r>
             <w:proofErr w:type="gramStart"/>
             <w:r>
               <w:rPr>
                 <w:b/>
                 <w:bCs/>
-              </w:rPr>
-              <w:t>noun</w:t>
-            </w:r>
-            <w:proofErr w:type="spellEnd"/>
-            <w:r>
-              <w:rPr>
-                <w:b/>
-                <w:bCs/>
-              </w:rPr>
-              <w:t>(</w:t>
+                <w:caps/>
+              </w:rPr>
+              <w:t>noun(</w:t>
             </w:r>
             <w:proofErr w:type="gramEnd"/>
             <w:r>
               <w:rPr>
                 <w:b/>
                 <w:bCs/>
+                <w:caps/>
               </w:rPr>
               <w:t>)}}</w:t>
             </w:r>
@@ -934,12 +872,14 @@
               <w:rPr>
                 <w:b/>
                 <w:bCs/>
+                <w:caps/>
               </w:rPr>
             </w:pPr>
             <w:r>
               <w:rPr>
                 <w:b/>
                 <w:bCs/>
+                <w:caps/>
               </w:rPr>
               <w:t>{%p endif %}</w:t>
             </w:r>
@@ -950,51 +890,32 @@
               <w:rPr>
                 <w:b/>
                 <w:bCs/>
+                <w:caps/>
               </w:rPr>
             </w:pPr>
             <w:r>
               <w:rPr>
                 <w:b/>
                 <w:bCs/>
-              </w:rPr>
-              <w:t>{%</w:t>
-            </w:r>
-            <w:r>
-              <w:rPr>
-                <w:b/>
-                <w:bCs/>
-              </w:rPr>
-              <w:t>p</w:t>
-            </w:r>
-            <w:r>
-              <w:rPr>
-                <w:b/>
-                <w:bCs/>
-              </w:rPr>
-              <w:t xml:space="preserve"> if </w:t>
-            </w:r>
-            <w:proofErr w:type="spellStart"/>
+                <w:caps/>
+              </w:rPr>
+              <w:t xml:space="preserve">{%p if </w:t>
+            </w:r>
             <w:proofErr w:type="gramStart"/>
             <w:r>
               <w:rPr>
                 <w:b/>
                 <w:bCs/>
-              </w:rPr>
-              <w:t>doc.case</w:t>
+                <w:caps/>
+              </w:rPr>
+              <w:t>doc.case.intervenor.number</w:t>
             </w:r>
             <w:proofErr w:type="gramEnd"/>
             <w:r>
               <w:rPr>
                 <w:b/>
                 <w:bCs/>
-              </w:rPr>
-              <w:t>.intervenor.number</w:t>
-            </w:r>
-            <w:proofErr w:type="spellEnd"/>
-            <w:r>
-              <w:rPr>
-                <w:b/>
-                <w:bCs/>
+                <w:caps/>
               </w:rPr>
               <w:t>() &gt; 0 %}</w:t>
             </w:r>
@@ -1005,12 +926,14 @@
               <w:rPr>
                 <w:b/>
                 <w:bCs/>
+                <w:caps/>
               </w:rPr>
             </w:pPr>
             <w:r>
               <w:rPr>
                 <w:b/>
                 <w:bCs/>
+                <w:caps/>
               </w:rPr>
               <w:t>INTERVENORS:</w:t>
             </w:r>
@@ -1021,37 +944,32 @@
               <w:rPr>
                 <w:b/>
                 <w:bCs/>
+                <w:caps/>
               </w:rPr>
             </w:pPr>
             <w:r>
               <w:rPr>
                 <w:b/>
                 <w:bCs/>
+                <w:caps/>
               </w:rPr>
               <w:t>{{</w:t>
             </w:r>
-            <w:proofErr w:type="spellStart"/>
             <w:proofErr w:type="gramStart"/>
             <w:r>
               <w:rPr>
                 <w:b/>
                 <w:bCs/>
-              </w:rPr>
-              <w:t>doc.case</w:t>
+                <w:caps/>
+              </w:rPr>
+              <w:t>doc.case.intervenor</w:t>
             </w:r>
             <w:proofErr w:type="gramEnd"/>
             <w:r>
               <w:rPr>
                 <w:b/>
                 <w:bCs/>
-              </w:rPr>
-              <w:t>.intervenor</w:t>
-            </w:r>
-            <w:proofErr w:type="spellEnd"/>
-            <w:r>
-              <w:rPr>
-                <w:b/>
-                <w:bCs/>
+                <w:caps/>
               </w:rPr>
               <w:t>}}</w:t>
             </w:r>
@@ -1062,14 +980,14 @@
               <w:rPr>
                 <w:b/>
                 <w:bCs/>
+                <w:caps/>
               </w:rPr>
             </w:pPr>
-            <w:bookmarkStart w:id="0" w:name="_GoBack"/>
-            <w:bookmarkEnd w:id="0"/>
-            <w:r>
-              <w:rPr>
-                <w:b/>
-                <w:bCs/>
+            <w:r>
+              <w:rPr>
+                <w:b/>
+                <w:bCs/>
+                <w:caps/>
               </w:rPr>
               <w:t>{%</w:t>
             </w:r>
@@ -1077,6 +995,7 @@
               <w:rPr>
                 <w:b/>
                 <w:bCs/>
+                <w:caps/>
               </w:rPr>
               <w:t>p</w:t>
             </w:r>
@@ -1084,6 +1003,7 @@
               <w:rPr>
                 <w:b/>
                 <w:bCs/>
+                <w:caps/>
               </w:rPr>
               <w:t xml:space="preserve"> endif %}</w:t>
             </w:r>
@@ -1102,12 +1022,14 @@
               <w:rPr>
                 <w:b/>
                 <w:bCs/>
+                <w:caps/>
               </w:rPr>
             </w:pPr>
             <w:r>
               <w:rPr>
                 <w:b/>
                 <w:bCs/>
+                <w:caps/>
               </w:rPr>
               <w:t>IN THE DISTRICT COURT</w:t>
             </w:r>
@@ -1118,6 +1040,7 @@
               <w:rPr>
                 <w:b/>
                 <w:bCs/>
+                <w:caps/>
               </w:rPr>
             </w:pPr>
           </w:p>
@@ -1127,21 +1050,23 @@
               <w:rPr>
                 <w:b/>
                 <w:bCs/>
+                <w:caps/>
               </w:rPr>
             </w:pPr>
             <w:r>
               <w:rPr>
                 <w:b/>
                 <w:bCs/>
+                <w:caps/>
               </w:rPr>
               <w:t>JUDICIAL DISTRICT # {{</w:t>
             </w:r>
-            <w:proofErr w:type="spellStart"/>
             <w:proofErr w:type="gramStart"/>
             <w:r>
               <w:rPr>
                 <w:b/>
                 <w:bCs/>
+                <w:caps/>
               </w:rPr>
               <w:t>case</w:t>
             </w:r>
@@ -1149,22 +1074,32 @@
               <w:rPr>
                 <w:b/>
                 <w:bCs/>
+                <w:caps/>
               </w:rPr>
               <w:t>.court</w:t>
             </w:r>
+            <w:r>
+              <w:rPr>
+                <w:b/>
+                <w:bCs/>
+                <w:caps/>
+              </w:rPr>
+              <w:t>.court</w:t>
+            </w:r>
             <w:proofErr w:type="gramEnd"/>
             <w:r>
               <w:rPr>
                 <w:b/>
                 <w:bCs/>
-              </w:rPr>
-              <w:t>.court_id</w:t>
-            </w:r>
-            <w:proofErr w:type="spellEnd"/>
-            <w:r>
-              <w:rPr>
-                <w:b/>
-                <w:bCs/>
+                <w:caps/>
+              </w:rPr>
+              <w:t>_id</w:t>
+            </w:r>
+            <w:r>
+              <w:rPr>
+                <w:b/>
+                <w:bCs/>
+                <w:caps/>
               </w:rPr>
               <w:t>}}</w:t>
             </w:r>
@@ -1175,6 +1110,7 @@
               <w:rPr>
                 <w:b/>
                 <w:bCs/>
+                <w:caps/>
               </w:rPr>
             </w:pPr>
           </w:p>
@@ -1184,21 +1120,23 @@
               <w:rPr>
                 <w:b/>
                 <w:bCs/>
+                <w:caps/>
               </w:rPr>
             </w:pPr>
             <w:r>
               <w:rPr>
                 <w:b/>
                 <w:bCs/>
+                <w:caps/>
               </w:rPr>
               <w:t>{{</w:t>
             </w:r>
-            <w:proofErr w:type="spellStart"/>
             <w:proofErr w:type="gramStart"/>
             <w:r>
               <w:rPr>
                 <w:b/>
                 <w:bCs/>
+                <w:caps/>
               </w:rPr>
               <w:t>doc.</w:t>
             </w:r>
@@ -1206,22 +1144,24 @@
               <w:rPr>
                 <w:b/>
                 <w:bCs/>
+                <w:caps/>
               </w:rPr>
               <w:t>case</w:t>
             </w:r>
+            <w:r>
+              <w:rPr>
+                <w:b/>
+                <w:bCs/>
+                <w:caps/>
+              </w:rPr>
+              <w:t>.county</w:t>
+            </w:r>
             <w:proofErr w:type="gramEnd"/>
             <w:r>
               <w:rPr>
                 <w:b/>
                 <w:bCs/>
-              </w:rPr>
-              <w:t>.county</w:t>
-            </w:r>
-            <w:proofErr w:type="spellEnd"/>
-            <w:r>
-              <w:rPr>
-                <w:b/>
-                <w:bCs/>
+                <w:caps/>
               </w:rPr>
               <w:t xml:space="preserve">}} COUNTY, </w:t>
             </w:r>
@@ -1229,14 +1169,15 @@
               <w:rPr>
                 <w:b/>
                 <w:bCs/>
+                <w:caps/>
               </w:rPr>
               <w:t>{{</w:t>
             </w:r>
-            <w:proofErr w:type="spellStart"/>
-            <w:r>
-              <w:rPr>
-                <w:b/>
-                <w:bCs/>
+            <w:r>
+              <w:rPr>
+                <w:b/>
+                <w:bCs/>
+                <w:caps/>
               </w:rPr>
               <w:t>doc.</w:t>
             </w:r>
@@ -1244,16 +1185,9 @@
               <w:rPr>
                 <w:b/>
                 <w:bCs/>
-              </w:rPr>
-              <w:t>case.state</w:t>
-            </w:r>
-            <w:proofErr w:type="spellEnd"/>
-            <w:r>
-              <w:rPr>
-                <w:b/>
-                <w:bCs/>
-              </w:rPr>
-              <w:t>}}</w:t>
+                <w:caps/>
+              </w:rPr>
+              <w:t>case.state}}</w:t>
             </w:r>
           </w:p>
         </w:tc>
@@ -1266,6 +1200,7 @@
         <w:rPr>
           <w:b/>
           <w:bCs/>
+          <w:caps/>
         </w:rPr>
       </w:pPr>
     </w:p>
@@ -1281,27 +1216,11 @@
         <w:rPr>
           <w:b/>
           <w:bCs/>
-        </w:rPr>
-        <w:t>{{</w:t>
-      </w:r>
-      <w:proofErr w:type="spellStart"/>
-      <w:proofErr w:type="gramStart"/>
-      <w:r>
-        <w:rPr>
-          <w:b/>
-          <w:bCs/>
-        </w:rPr>
-        <w:t>doc.title</w:t>
-      </w:r>
-      <w:proofErr w:type="spellEnd"/>
-      <w:proofErr w:type="gramEnd"/>
-      <w:r>
-        <w:rPr>
-          <w:b/>
-          <w:bCs/>
-        </w:rPr>
-        <w:t>}}</w:t>
-      </w:r>
+          <w:caps/>
+        </w:rPr>
+        <w:t>{{doc.title}}</w:t>
+      </w:r>
+      <w:bookmarkEnd w:id="0"/>
     </w:p>
     <w:sectPr>
       <w:headerReference w:type="even" r:id="rId6"/>

</xml_diff>

<commit_message>
implement further typography improvements
</commit_message>
<xml_diff>
--- a/docassemble/us_tx_family/data/templates/TX-001.001-Basic_Pleading.docx
+++ b/docassemble/us_tx_family/data/templates/TX-001.001-Basic_Pleading.docx
@@ -204,8 +204,8 @@
         <w:tblLook w:val="04A0" w:firstRow="1" w:lastRow="0" w:firstColumn="1" w:lastColumn="0" w:noHBand="0" w:noVBand="1"/>
       </w:tblPr>
       <w:tblGrid>
-        <w:gridCol w:w="4906"/>
-        <w:gridCol w:w="4454"/>
+        <w:gridCol w:w="5206"/>
+        <w:gridCol w:w="4154"/>
       </w:tblGrid>
       <w:tr>
         <w:tc>
@@ -606,7 +606,7 @@
                 <w:bCs/>
                 <w:caps/>
               </w:rPr>
-              <w:t>{%p if not doc.case.is_divorce and doc.case.child.number</w:t>
+              <w:t>{% if not doc.case.is_divorce and doc.case.child.number</w:t>
             </w:r>
             <w:r>
               <w:rPr>
@@ -638,7 +638,138 @@
                 <w:bCs/>
                 <w:caps/>
               </w:rPr>
-              <w:t>}</w:t>
+              <w:t>}{{doc.case.petitioner}},</w:t>
+            </w:r>
+          </w:p>
+          <w:p>
+            <w:pPr>
+              <w:spacing w:line="240" w:lineRule="auto"/>
+              <w:rPr>
+                <w:b/>
+                <w:bCs/>
+                <w:i/>
+                <w:iCs/>
+                <w:caps/>
+                <w:sz w:val="24"/>
+                <w:szCs w:val="24"/>
+              </w:rPr>
+            </w:pPr>
+            <w:r>
+              <w:rPr>
+                <w:b/>
+                <w:bCs/>
+                <w:caps/>
+              </w:rPr>
+              <w:tab/>
+            </w:r>
+            <w:r>
+              <w:rPr>
+                <w:b/>
+                <w:bCs/>
+                <w:i/>
+                <w:iCs/>
+                <w:caps/>
+                <w:sz w:val="24"/>
+                <w:szCs w:val="24"/>
+              </w:rPr>
+              <w:t>{{doc.case.petitioner.as_noun()}}</w:t>
+            </w:r>
+          </w:p>
+          <w:p>
+            <w:pPr>
+              <w:spacing w:line="240" w:lineRule="auto"/>
+              <w:rPr>
+                <w:b/>
+                <w:bCs/>
+                <w:caps/>
+              </w:rPr>
+            </w:pPr>
+          </w:p>
+          <w:p>
+            <w:pPr>
+              <w:spacing w:line="240" w:lineRule="auto"/>
+              <w:rPr>
+                <w:b/>
+                <w:bCs/>
+                <w:caps/>
+              </w:rPr>
+            </w:pPr>
+            <w:r>
+              <w:rPr>
+                <w:b/>
+                <w:bCs/>
+              </w:rPr>
+              <w:t>v</w:t>
+            </w:r>
+            <w:r>
+              <w:rPr>
+                <w:b/>
+                <w:bCs/>
+                <w:caps/>
+              </w:rPr>
+              <w:t>.</w:t>
+            </w:r>
+          </w:p>
+          <w:p>
+            <w:pPr>
+              <w:spacing w:line="240" w:lineRule="auto"/>
+              <w:rPr>
+                <w:b/>
+                <w:bCs/>
+                <w:caps/>
+              </w:rPr>
+            </w:pPr>
+          </w:p>
+          <w:p>
+            <w:pPr>
+              <w:spacing w:line="240" w:lineRule="auto"/>
+              <w:rPr>
+                <w:b/>
+                <w:bCs/>
+                <w:caps/>
+              </w:rPr>
+            </w:pPr>
+            <w:r>
+              <w:rPr>
+                <w:b/>
+                <w:bCs/>
+                <w:caps/>
+              </w:rPr>
+              <w:t>{{doc.case.respondent}},</w:t>
+            </w:r>
+          </w:p>
+          <w:p>
+            <w:pPr>
+              <w:spacing w:line="240" w:lineRule="auto"/>
+              <w:rPr>
+                <w:b/>
+                <w:bCs/>
+                <w:i/>
+                <w:iCs/>
+                <w:caps/>
+                <w:sz w:val="24"/>
+                <w:szCs w:val="24"/>
+              </w:rPr>
+            </w:pPr>
+            <w:r>
+              <w:rPr>
+                <w:b/>
+                <w:bCs/>
+                <w:caps/>
+              </w:rPr>
+              <w:tab/>
+            </w:r>
+            <w:r>
+              <w:rPr>
+                <w:b/>
+                <w:bCs/>
+                <w:i/>
+                <w:iCs/>
+                <w:caps/>
+                <w:sz w:val="24"/>
+                <w:szCs w:val="24"/>
+              </w:rPr>
+              <w:t>{{doc.case.respondent.as_noun()}}</w:t>
             </w:r>
             <w:bookmarkStart w:id="0" w:name="_GoBack"/>
             <w:bookmarkEnd w:id="0"/>
@@ -648,129 +779,7 @@
                 <w:bCs/>
                 <w:caps/>
               </w:rPr>
-              <w:t>{{doc.case.petitioner}},</w:t>
-            </w:r>
-          </w:p>
-          <w:p>
-            <w:pPr>
-              <w:spacing w:line="240" w:lineRule="auto"/>
-              <w:rPr>
-                <w:b/>
-                <w:bCs/>
-                <w:i/>
-                <w:iCs/>
-                <w:caps/>
-                <w:sz w:val="24"/>
-                <w:szCs w:val="24"/>
-              </w:rPr>
-            </w:pPr>
-            <w:r>
-              <w:rPr>
-                <w:b/>
-                <w:bCs/>
-                <w:caps/>
-              </w:rPr>
-              <w:tab/>
-            </w:r>
-            <w:r>
-              <w:rPr>
-                <w:b/>
-                <w:bCs/>
-                <w:i/>
-                <w:iCs/>
-                <w:caps/>
-                <w:sz w:val="24"/>
-                <w:szCs w:val="24"/>
-              </w:rPr>
-              <w:t>{{doc.case.petitioner.as_noun()}}</w:t>
-            </w:r>
-          </w:p>
-          <w:p>
-            <w:pPr>
-              <w:spacing w:line="240" w:lineRule="auto"/>
-              <w:rPr>
-                <w:b/>
-                <w:bCs/>
-                <w:caps/>
-              </w:rPr>
-            </w:pPr>
-            <w:r>
-              <w:rPr>
-                <w:b/>
-                <w:bCs/>
-                <w:caps/>
-              </w:rPr>
-              <w:t>v.</w:t>
-            </w:r>
-          </w:p>
-          <w:p>
-            <w:pPr>
-              <w:spacing w:line="240" w:lineRule="auto"/>
-              <w:rPr>
-                <w:b/>
-                <w:bCs/>
-                <w:caps/>
-              </w:rPr>
-            </w:pPr>
-            <w:r>
-              <w:rPr>
-                <w:b/>
-                <w:bCs/>
-                <w:caps/>
-              </w:rPr>
-              <w:t>{{doc.case.respondent}},</w:t>
-            </w:r>
-          </w:p>
-          <w:p>
-            <w:pPr>
-              <w:spacing w:line="240" w:lineRule="auto"/>
-              <w:rPr>
-                <w:b/>
-                <w:bCs/>
-                <w:i/>
-                <w:iCs/>
-                <w:caps/>
-                <w:sz w:val="24"/>
-                <w:szCs w:val="24"/>
-              </w:rPr>
-            </w:pPr>
-            <w:r>
-              <w:rPr>
-                <w:b/>
-                <w:bCs/>
-                <w:caps/>
-              </w:rPr>
-              <w:tab/>
-            </w:r>
-            <w:r>
-              <w:rPr>
-                <w:b/>
-                <w:bCs/>
-                <w:i/>
-                <w:iCs/>
-                <w:caps/>
-                <w:sz w:val="24"/>
-                <w:szCs w:val="24"/>
-              </w:rPr>
-              <w:t>{{doc.case.respondent.as_noun()}}</w:t>
-            </w:r>
-          </w:p>
-          <w:p>
-            <w:pPr>
-              <w:spacing w:line="240" w:lineRule="auto"/>
-              <w:rPr>
-                <w:b/>
-                <w:bCs/>
-                <w:caps/>
-              </w:rPr>
-            </w:pPr>
-            <w:r>
-              <w:rPr>
-                <w:b/>
-                <w:bCs/>
-                <w:caps/>
-              </w:rPr>
-              <w:t>{%p endif %}</w:t>
+              <w:t>{% endif %}</w:t>
             </w:r>
           </w:p>
           <w:p>
@@ -824,6 +833,7 @@
                 <w:bCs/>
                 <w:caps/>
               </w:rPr>
+              <w:lastRenderedPageBreak/>
               <w:t>{{doc.case.intervenor}}</w:t>
             </w:r>
           </w:p>
@@ -842,7 +852,6 @@
                 <w:bCs/>
                 <w:caps/>
               </w:rPr>
-              <w:lastRenderedPageBreak/>
               <w:t>{%</w:t>
             </w:r>
             <w:r>

</xml_diff>

<commit_message>
remove spurious blank line
</commit_message>
<xml_diff>
--- a/docassemble/us_tx_family/data/templates/TX-001.001-Basic_Pleading.docx
+++ b/docassemble/us_tx_family/data/templates/TX-001.001-Basic_Pleading.docx
@@ -590,16 +590,8 @@
               </w:rPr>
               <w:t>{% endif %}</w:t>
             </w:r>
-          </w:p>
-          <w:p>
-            <w:pPr>
-              <w:spacing w:line="240" w:lineRule="auto"/>
-              <w:rPr>
-                <w:b/>
-                <w:bCs/>
-                <w:caps/>
-              </w:rPr>
-            </w:pPr>
+            <w:bookmarkStart w:id="0" w:name="_GoBack"/>
+            <w:bookmarkEnd w:id="0"/>
             <w:r>
               <w:rPr>
                 <w:b/>
@@ -771,8 +763,6 @@
               </w:rPr>
               <w:t>{{doc.case.respondent.as_noun()}}</w:t>
             </w:r>
-            <w:bookmarkStart w:id="0" w:name="_GoBack"/>
-            <w:bookmarkEnd w:id="0"/>
             <w:r>
               <w:rPr>
                 <w:b/>

</xml_diff>

<commit_message>
indent right column .5"
</commit_message>
<xml_diff>
--- a/docassemble/us_tx_family/data/templates/TX-001.001-Basic_Pleading.docx
+++ b/docassemble/us_tx_family/data/templates/TX-001.001-Basic_Pleading.docx
@@ -335,8 +335,6 @@
               </w:rPr>
               <w:t>THE MARRIAGE OF</w:t>
             </w:r>
-            <w:bookmarkStart w:id="0" w:name="_GoBack"/>
-            <w:bookmarkEnd w:id="0"/>
           </w:p>
           <w:p>
             <w:pPr>
@@ -1043,12 +1041,14 @@
           <w:p>
             <w:pPr>
               <w:spacing w:line="240" w:lineRule="auto"/>
+              <w:ind w:left="571"/>
               <w:rPr>
                 <w:b/>
                 <w:bCs/>
                 <w:caps/>
               </w:rPr>
             </w:pPr>
+            <w:bookmarkStart w:id="0" w:name="_GoBack"/>
             <w:r>
               <w:rPr>
                 <w:b/>
@@ -1062,6 +1062,7 @@
           <w:p>
             <w:pPr>
               <w:spacing w:line="240" w:lineRule="auto"/>
+              <w:ind w:left="571"/>
               <w:rPr>
                 <w:b/>
                 <w:bCs/>
@@ -1072,6 +1073,7 @@
           <w:p>
             <w:pPr>
               <w:spacing w:line="240" w:lineRule="auto"/>
+              <w:ind w:left="571"/>
               <w:rPr>
                 <w:b/>
                 <w:bCs/>
@@ -1132,6 +1134,7 @@
           <w:p>
             <w:pPr>
               <w:spacing w:line="240" w:lineRule="auto"/>
+              <w:ind w:left="571"/>
               <w:rPr>
                 <w:b/>
                 <w:bCs/>
@@ -1142,6 +1145,7 @@
           <w:p>
             <w:pPr>
               <w:spacing w:line="240" w:lineRule="auto"/>
+              <w:ind w:left="571"/>
               <w:rPr>
                 <w:b/>
                 <w:bCs/>
@@ -1222,6 +1226,7 @@
               </w:rPr>
               <w:t>case.state}}</w:t>
             </w:r>
+            <w:bookmarkEnd w:id="0"/>
           </w:p>
         </w:tc>
       </w:tr>

</xml_diff>